<commit_message>
primera toma de contacto con JFX
</commit_message>
<xml_diff>
--- a/Ingles/Vocabulario.docx
+++ b/Ingles/Vocabulario.docx
@@ -14,53 +14,87 @@
     <w:p/>
     <w:p>
       <w:r>
-        <w:t>Schedule/</w:t>
-      </w:r>
-      <w:proofErr w:type="spellStart"/>
-      <w:r>
-        <w:t>shifts</w:t>
-      </w:r>
-      <w:proofErr w:type="spellEnd"/>
-      <w:r>
-        <w:t xml:space="preserve"> -&gt; Horario, jornada (diurno, vespertino, nocturno)</w:t>
-      </w:r>
-    </w:p>
-    <w:p>
-      <w:proofErr w:type="spellStart"/>
-      <w:r>
-        <w:t>On</w:t>
-      </w:r>
-      <w:proofErr w:type="spellEnd"/>
-      <w:r>
-        <w:t>-site/</w:t>
-      </w:r>
-      <w:proofErr w:type="spellStart"/>
-      <w:r>
-        <w:t>hybrid</w:t>
-      </w:r>
-      <w:proofErr w:type="spellEnd"/>
-      <w:r>
-        <w:t xml:space="preserve"> -&gt; trabajo presencial/hibrido</w:t>
-      </w:r>
-    </w:p>
-    <w:p>
-      <w:proofErr w:type="spellStart"/>
-      <w:r>
-        <w:t>Part</w:t>
-      </w:r>
-      <w:proofErr w:type="spellEnd"/>
-      <w:r>
-        <w:t>-time -&gt; media jornada</w:t>
-      </w:r>
-    </w:p>
-    <w:p>
-      <w:proofErr w:type="spellStart"/>
-      <w:r>
-        <w:t>Overtime</w:t>
-      </w:r>
-      <w:proofErr w:type="spellEnd"/>
-      <w:r>
-        <w:t xml:space="preserve"> -&gt; tiempo extra</w:t>
+        <w:t>Schedule/shifts -&gt; Horario, jornada (diurno, vespertino, nocturno)</w:t>
+      </w:r>
+    </w:p>
+    <w:p>
+      <w:r>
+        <w:t>On-site/hybrid -&gt; trabajo presencial/hibrido</w:t>
+      </w:r>
+    </w:p>
+    <w:p>
+      <w:r>
+        <w:t>Part-time -&gt; media jornada</w:t>
+      </w:r>
+    </w:p>
+    <w:p>
+      <w:r>
+        <w:t>Overtime -&gt; tiempo extra</w:t>
+      </w:r>
+    </w:p>
+    <w:p>
+      <w:r>
+        <w:t>Duties -&gt; deberes</w:t>
+      </w:r>
+    </w:p>
+    <w:p>
+      <w:r>
+        <w:t xml:space="preserve">Means of transport -&gt; formas de transportarte </w:t>
+      </w:r>
+    </w:p>
+    <w:p>
+      <w:r>
+        <w:t>Deadlines -&gt; días en los que tienes que dar algo</w:t>
+      </w:r>
+    </w:p>
+    <w:p>
+      <w:r>
+        <w:t>Time management -&gt;</w:t>
+      </w:r>
+    </w:p>
+    <w:p>
+      <w:r>
+        <w:t>Problem solving -&gt; aptitudes a la hora de solucionar cosas</w:t>
+      </w:r>
+    </w:p>
+    <w:p>
+      <w:pPr>
+        <w:rPr>
+          <w:lang w:val="en-US"/>
+        </w:rPr>
+      </w:pPr>
+      <w:r>
+        <w:rPr>
+          <w:lang w:val="en-US"/>
+        </w:rPr>
+        <w:t xml:space="preserve">Attention to details </w:t>
+      </w:r>
+    </w:p>
+    <w:p>
+      <w:r>
+        <w:t xml:space="preserve">Seamless </w:t>
+      </w:r>
+      <w:r>
+        <w:t>-&gt;</w:t>
+      </w:r>
+      <w:r>
+        <w:t xml:space="preserve"> Parecido a perfecto</w:t>
+      </w:r>
+    </w:p>
+    <w:p>
+      <w:r>
+        <w:t xml:space="preserve">Thrive </w:t>
+      </w:r>
+      <w:r>
+        <w:t>-&gt;</w:t>
+      </w:r>
+      <w:r>
+        <w:t xml:space="preserve"> una subida estadísticamente de manera personal</w:t>
+      </w:r>
+    </w:p>
+    <w:p>
+      <w:r>
+        <w:t>Mindset -&gt; Mentalidad para la hora de controlar las situaciones</w:t>
       </w:r>
     </w:p>
     <w:sectPr>

</xml_diff>

<commit_message>
Otra practica de odoo, queda una. Apuntes de ingles
</commit_message>
<xml_diff>
--- a/Ingles/Vocabulario.docx
+++ b/Ingles/Vocabulario.docx
@@ -14,47 +14,130 @@
     <w:p/>
     <w:p>
       <w:r>
-        <w:t>Schedule/shifts -&gt; Horario, jornada (diurno, vespertino, nocturno)</w:t>
-      </w:r>
-    </w:p>
-    <w:p>
-      <w:r>
-        <w:t>On-site/hybrid -&gt; trabajo presencial/hibrido</w:t>
-      </w:r>
-    </w:p>
-    <w:p>
-      <w:r>
-        <w:t>Part-time -&gt; media jornada</w:t>
-      </w:r>
-    </w:p>
-    <w:p>
-      <w:r>
-        <w:t>Overtime -&gt; tiempo extra</w:t>
-      </w:r>
-    </w:p>
-    <w:p>
-      <w:r>
-        <w:t>Duties -&gt; deberes</w:t>
-      </w:r>
-    </w:p>
-    <w:p>
-      <w:r>
-        <w:t xml:space="preserve">Means of transport -&gt; formas de transportarte </w:t>
-      </w:r>
-    </w:p>
-    <w:p>
-      <w:r>
-        <w:t>Deadlines -&gt; días en los que tienes que dar algo</w:t>
-      </w:r>
-    </w:p>
-    <w:p>
-      <w:r>
-        <w:t>Time management -&gt;</w:t>
-      </w:r>
-    </w:p>
-    <w:p>
-      <w:r>
-        <w:t>Problem solving -&gt; aptitudes a la hora de solucionar cosas</w:t>
+        <w:t>Schedule/</w:t>
+      </w:r>
+      <w:proofErr w:type="spellStart"/>
+      <w:r>
+        <w:t>shifts</w:t>
+      </w:r>
+      <w:proofErr w:type="spellEnd"/>
+      <w:r>
+        <w:t xml:space="preserve"> -&gt; Horario, jornada (diurno, vespertino, nocturno)</w:t>
+      </w:r>
+    </w:p>
+    <w:p>
+      <w:proofErr w:type="spellStart"/>
+      <w:r>
+        <w:t>On</w:t>
+      </w:r>
+      <w:proofErr w:type="spellEnd"/>
+      <w:r>
+        <w:t>-site/</w:t>
+      </w:r>
+      <w:proofErr w:type="spellStart"/>
+      <w:r>
+        <w:t>hybrid</w:t>
+      </w:r>
+      <w:proofErr w:type="spellEnd"/>
+      <w:r>
+        <w:t xml:space="preserve"> -&gt; trabajo presencial/hibrido</w:t>
+      </w:r>
+    </w:p>
+    <w:p>
+      <w:proofErr w:type="spellStart"/>
+      <w:r>
+        <w:t>Part</w:t>
+      </w:r>
+      <w:proofErr w:type="spellEnd"/>
+      <w:r>
+        <w:t>-time -&gt; media jornada</w:t>
+      </w:r>
+    </w:p>
+    <w:p>
+      <w:proofErr w:type="spellStart"/>
+      <w:r>
+        <w:t>Overtime</w:t>
+      </w:r>
+      <w:proofErr w:type="spellEnd"/>
+      <w:r>
+        <w:t xml:space="preserve"> -&gt; tiempo extra</w:t>
+      </w:r>
+    </w:p>
+    <w:p>
+      <w:proofErr w:type="spellStart"/>
+      <w:r>
+        <w:t>Duties</w:t>
+      </w:r>
+      <w:proofErr w:type="spellEnd"/>
+      <w:r>
+        <w:t xml:space="preserve"> -&gt; deberes</w:t>
+      </w:r>
+    </w:p>
+    <w:p>
+      <w:proofErr w:type="spellStart"/>
+      <w:r>
+        <w:t>Means</w:t>
+      </w:r>
+      <w:proofErr w:type="spellEnd"/>
+      <w:r>
+        <w:t xml:space="preserve"> </w:t>
+      </w:r>
+      <w:proofErr w:type="spellStart"/>
+      <w:r>
+        <w:t>of</w:t>
+      </w:r>
+      <w:proofErr w:type="spellEnd"/>
+      <w:r>
+        <w:t xml:space="preserve"> </w:t>
+      </w:r>
+      <w:proofErr w:type="spellStart"/>
+      <w:r>
+        <w:t>transport</w:t>
+      </w:r>
+      <w:proofErr w:type="spellEnd"/>
+      <w:r>
+        <w:t xml:space="preserve"> -&gt; formas de transportarte </w:t>
+      </w:r>
+    </w:p>
+    <w:p>
+      <w:proofErr w:type="spellStart"/>
+      <w:r>
+        <w:t>Deadlines</w:t>
+      </w:r>
+      <w:proofErr w:type="spellEnd"/>
+      <w:r>
+        <w:t xml:space="preserve"> -&gt; días en los que tienes que dar algo</w:t>
+      </w:r>
+    </w:p>
+    <w:p>
+      <w:r>
+        <w:t xml:space="preserve">Time </w:t>
+      </w:r>
+      <w:proofErr w:type="spellStart"/>
+      <w:r>
+        <w:t>management</w:t>
+      </w:r>
+      <w:proofErr w:type="spellEnd"/>
+      <w:r>
+        <w:t xml:space="preserve"> -&gt;</w:t>
+      </w:r>
+    </w:p>
+    <w:p>
+      <w:proofErr w:type="spellStart"/>
+      <w:r>
+        <w:t>Problem</w:t>
+      </w:r>
+      <w:proofErr w:type="spellEnd"/>
+      <w:r>
+        <w:t xml:space="preserve"> </w:t>
+      </w:r>
+      <w:proofErr w:type="spellStart"/>
+      <w:r>
+        <w:t>solving</w:t>
+      </w:r>
+      <w:proofErr w:type="spellEnd"/>
+      <w:r>
+        <w:t xml:space="preserve"> -&gt; aptitudes a la hora de solucionar cosas</w:t>
       </w:r>
     </w:p>
     <w:p>
@@ -71,31 +154,854 @@
       </w:r>
     </w:p>
     <w:p>
-      <w:r>
-        <w:t xml:space="preserve">Seamless </w:t>
-      </w:r>
-      <w:r>
-        <w:t>-&gt;</w:t>
-      </w:r>
-      <w:r>
-        <w:t xml:space="preserve"> Parecido a perfecto</w:t>
-      </w:r>
-    </w:p>
-    <w:p>
-      <w:r>
-        <w:t xml:space="preserve">Thrive </w:t>
-      </w:r>
-      <w:r>
-        <w:t>-&gt;</w:t>
-      </w:r>
-      <w:r>
-        <w:t xml:space="preserve"> una subida estadísticamente de manera personal</w:t>
-      </w:r>
-    </w:p>
-    <w:p>
-      <w:r>
-        <w:t>Mindset -&gt; Mentalidad para la hora de controlar las situaciones</w:t>
-      </w:r>
+      <w:proofErr w:type="spellStart"/>
+      <w:r>
+        <w:t>Seamless</w:t>
+      </w:r>
+      <w:proofErr w:type="spellEnd"/>
+      <w:r>
+        <w:t xml:space="preserve"> -&gt; Parecido a perfecto</w:t>
+      </w:r>
+    </w:p>
+    <w:p>
+      <w:proofErr w:type="spellStart"/>
+      <w:r>
+        <w:t>Thrive</w:t>
+      </w:r>
+      <w:proofErr w:type="spellEnd"/>
+      <w:r>
+        <w:t xml:space="preserve"> -&gt; una subida estadísticamente de manera personal</w:t>
+      </w:r>
+    </w:p>
+    <w:p>
+      <w:proofErr w:type="spellStart"/>
+      <w:r>
+        <w:t>Mindset</w:t>
+      </w:r>
+      <w:proofErr w:type="spellEnd"/>
+      <w:r>
+        <w:t xml:space="preserve"> -&gt; Mentalidad para la hora de controlar las situaciones</w:t>
+      </w:r>
+    </w:p>
+    <w:p/>
+    <w:p/>
+    <w:p>
+      <w:pPr>
+        <w:pStyle w:val="Ttulo1"/>
+        <w:numPr>
+          <w:ilvl w:val="0"/>
+          <w:numId w:val="2"/>
+        </w:numPr>
+      </w:pPr>
+      <w:proofErr w:type="spellStart"/>
+      <w:r>
+        <w:t>Cover</w:t>
+      </w:r>
+      <w:proofErr w:type="spellEnd"/>
+      <w:r>
+        <w:t xml:space="preserve"> </w:t>
+      </w:r>
+      <w:proofErr w:type="spellStart"/>
+      <w:r>
+        <w:t>letter</w:t>
+      </w:r>
+      <w:proofErr w:type="spellEnd"/>
+    </w:p>
+    <w:p>
+      <w:proofErr w:type="spellStart"/>
+      <w:r>
+        <w:t>To</w:t>
+      </w:r>
+      <w:proofErr w:type="spellEnd"/>
+      <w:r>
+        <w:t xml:space="preserve"> do a </w:t>
+      </w:r>
+      <w:proofErr w:type="spellStart"/>
+      <w:r>
+        <w:t>good</w:t>
+      </w:r>
+      <w:proofErr w:type="spellEnd"/>
+      <w:r>
+        <w:t xml:space="preserve"> </w:t>
+      </w:r>
+      <w:proofErr w:type="spellStart"/>
+      <w:r>
+        <w:t>cover</w:t>
+      </w:r>
+      <w:proofErr w:type="spellEnd"/>
+      <w:r>
+        <w:t xml:space="preserve"> </w:t>
+      </w:r>
+      <w:proofErr w:type="spellStart"/>
+      <w:r>
+        <w:t>letter</w:t>
+      </w:r>
+      <w:proofErr w:type="spellEnd"/>
+      <w:r>
+        <w:t xml:space="preserve">, </w:t>
+      </w:r>
+      <w:proofErr w:type="spellStart"/>
+      <w:r>
+        <w:t>we</w:t>
+      </w:r>
+      <w:proofErr w:type="spellEnd"/>
+      <w:r>
+        <w:t xml:space="preserve"> </w:t>
+      </w:r>
+      <w:proofErr w:type="spellStart"/>
+      <w:r>
+        <w:t>have</w:t>
+      </w:r>
+      <w:proofErr w:type="spellEnd"/>
+      <w:r>
+        <w:t xml:space="preserve"> </w:t>
+      </w:r>
+      <w:proofErr w:type="spellStart"/>
+      <w:r>
+        <w:t>to</w:t>
+      </w:r>
+      <w:proofErr w:type="spellEnd"/>
+      <w:r>
+        <w:t xml:space="preserve"> do </w:t>
+      </w:r>
+      <w:proofErr w:type="spellStart"/>
+      <w:r>
+        <w:t>this</w:t>
+      </w:r>
+      <w:proofErr w:type="spellEnd"/>
+      <w:r>
+        <w:t xml:space="preserve"> </w:t>
+      </w:r>
+      <w:proofErr w:type="spellStart"/>
+      <w:r>
+        <w:t>planning</w:t>
+      </w:r>
+      <w:proofErr w:type="spellEnd"/>
+      <w:r>
+        <w:t>:</w:t>
+      </w:r>
+    </w:p>
+    <w:p>
+      <w:pPr>
+        <w:pStyle w:val="Prrafodelista"/>
+        <w:numPr>
+          <w:ilvl w:val="0"/>
+          <w:numId w:val="5"/>
+        </w:numPr>
+      </w:pPr>
+      <w:proofErr w:type="spellStart"/>
+      <w:r>
+        <w:t>Your</w:t>
+      </w:r>
+      <w:proofErr w:type="spellEnd"/>
+      <w:r>
+        <w:t xml:space="preserve"> </w:t>
+      </w:r>
+      <w:proofErr w:type="spellStart"/>
+      <w:r>
+        <w:t>info</w:t>
+      </w:r>
+      <w:proofErr w:type="spellEnd"/>
+      <w:r>
+        <w:t xml:space="preserve">, </w:t>
+      </w:r>
+      <w:proofErr w:type="spellStart"/>
+      <w:r>
+        <w:t>name</w:t>
+      </w:r>
+      <w:proofErr w:type="spellEnd"/>
+      <w:r>
+        <w:t xml:space="preserve">, </w:t>
+      </w:r>
+      <w:proofErr w:type="spellStart"/>
+      <w:r>
+        <w:t>address</w:t>
+      </w:r>
+      <w:proofErr w:type="spellEnd"/>
+      <w:r>
+        <w:t xml:space="preserve">, </w:t>
+      </w:r>
+      <w:proofErr w:type="spellStart"/>
+      <w:r>
+        <w:t>etc</w:t>
+      </w:r>
+      <w:proofErr w:type="spellEnd"/>
+    </w:p>
+    <w:p>
+      <w:pPr>
+        <w:pStyle w:val="Prrafodelista"/>
+        <w:numPr>
+          <w:ilvl w:val="0"/>
+          <w:numId w:val="5"/>
+        </w:numPr>
+      </w:pPr>
+      <w:proofErr w:type="spellStart"/>
+      <w:r>
+        <w:t>Greeting</w:t>
+      </w:r>
+      <w:proofErr w:type="spellEnd"/>
+    </w:p>
+    <w:p>
+      <w:pPr>
+        <w:pStyle w:val="Prrafodelista"/>
+        <w:numPr>
+          <w:ilvl w:val="1"/>
+          <w:numId w:val="5"/>
+        </w:numPr>
+      </w:pPr>
+      <w:proofErr w:type="spellStart"/>
+      <w:r>
+        <w:t>Dear</w:t>
+      </w:r>
+      <w:proofErr w:type="spellEnd"/>
+    </w:p>
+    <w:p>
+      <w:pPr>
+        <w:pStyle w:val="Prrafodelista"/>
+        <w:numPr>
+          <w:ilvl w:val="1"/>
+          <w:numId w:val="5"/>
+        </w:numPr>
+      </w:pPr>
+      <w:proofErr w:type="spellStart"/>
+      <w:r>
+        <w:t>Mr</w:t>
+      </w:r>
+      <w:proofErr w:type="spellEnd"/>
+      <w:r>
+        <w:t>/</w:t>
+      </w:r>
+      <w:proofErr w:type="spellStart"/>
+      <w:r>
+        <w:t>Mrs</w:t>
+      </w:r>
+      <w:proofErr w:type="spellEnd"/>
+    </w:p>
+    <w:p>
+      <w:pPr>
+        <w:pStyle w:val="Prrafodelista"/>
+        <w:numPr>
+          <w:ilvl w:val="1"/>
+          <w:numId w:val="5"/>
+        </w:numPr>
+      </w:pPr>
+      <w:proofErr w:type="spellStart"/>
+      <w:r>
+        <w:t>Hiving</w:t>
+      </w:r>
+      <w:proofErr w:type="spellEnd"/>
+      <w:r>
+        <w:t xml:space="preserve"> manager</w:t>
+      </w:r>
+    </w:p>
+    <w:p>
+      <w:pPr>
+        <w:pStyle w:val="Prrafodelista"/>
+        <w:numPr>
+          <w:ilvl w:val="1"/>
+          <w:numId w:val="5"/>
+        </w:numPr>
+      </w:pPr>
+      <w:proofErr w:type="spellStart"/>
+      <w:r>
+        <w:t>To</w:t>
+      </w:r>
+      <w:proofErr w:type="spellEnd"/>
+      <w:r>
+        <w:t xml:space="preserve"> </w:t>
+      </w:r>
+      <w:proofErr w:type="spellStart"/>
+      <w:r>
+        <w:t>whomever</w:t>
+      </w:r>
+      <w:proofErr w:type="spellEnd"/>
+      <w:r>
+        <w:t xml:space="preserve"> </w:t>
+      </w:r>
+      <w:proofErr w:type="spellStart"/>
+      <w:r>
+        <w:t>corresponds</w:t>
+      </w:r>
+      <w:proofErr w:type="spellEnd"/>
+    </w:p>
+    <w:p>
+      <w:pPr>
+        <w:pStyle w:val="Prrafodelista"/>
+        <w:numPr>
+          <w:ilvl w:val="0"/>
+          <w:numId w:val="5"/>
+        </w:numPr>
+      </w:pPr>
+      <w:proofErr w:type="spellStart"/>
+      <w:r>
+        <w:t>Intro</w:t>
+      </w:r>
+      <w:proofErr w:type="spellEnd"/>
+      <w:r>
+        <w:t xml:space="preserve"> </w:t>
+      </w:r>
+      <w:proofErr w:type="spellStart"/>
+      <w:r>
+        <w:t>of</w:t>
+      </w:r>
+      <w:proofErr w:type="spellEnd"/>
+      <w:r>
+        <w:t xml:space="preserve"> </w:t>
+      </w:r>
+      <w:proofErr w:type="spellStart"/>
+      <w:r>
+        <w:t>which</w:t>
+      </w:r>
+      <w:proofErr w:type="spellEnd"/>
+      <w:r>
+        <w:t xml:space="preserve"> </w:t>
+      </w:r>
+      <w:proofErr w:type="spellStart"/>
+      <w:r>
+        <w:t>job</w:t>
+      </w:r>
+      <w:proofErr w:type="spellEnd"/>
+      <w:r>
+        <w:t xml:space="preserve"> u </w:t>
+      </w:r>
+      <w:proofErr w:type="spellStart"/>
+      <w:r>
+        <w:t>want</w:t>
+      </w:r>
+      <w:proofErr w:type="spellEnd"/>
+      <w:r>
+        <w:t xml:space="preserve"> and </w:t>
+      </w:r>
+      <w:proofErr w:type="spellStart"/>
+      <w:r>
+        <w:t>where</w:t>
+      </w:r>
+      <w:proofErr w:type="spellEnd"/>
+      <w:r>
+        <w:t xml:space="preserve"> u </w:t>
+      </w:r>
+      <w:proofErr w:type="spellStart"/>
+      <w:r>
+        <w:t>saw</w:t>
+      </w:r>
+      <w:proofErr w:type="spellEnd"/>
+      <w:r>
+        <w:t xml:space="preserve"> </w:t>
+      </w:r>
+      <w:proofErr w:type="spellStart"/>
+      <w:r>
+        <w:t>it</w:t>
+      </w:r>
+      <w:proofErr w:type="spellEnd"/>
+    </w:p>
+    <w:p>
+      <w:pPr>
+        <w:pStyle w:val="Prrafodelista"/>
+        <w:numPr>
+          <w:ilvl w:val="0"/>
+          <w:numId w:val="5"/>
+        </w:numPr>
+      </w:pPr>
+      <w:proofErr w:type="spellStart"/>
+      <w:r>
+        <w:t>Body</w:t>
+      </w:r>
+      <w:proofErr w:type="spellEnd"/>
+    </w:p>
+    <w:p>
+      <w:pPr>
+        <w:pStyle w:val="Prrafodelista"/>
+        <w:numPr>
+          <w:ilvl w:val="1"/>
+          <w:numId w:val="5"/>
+        </w:numPr>
+      </w:pPr>
+      <w:proofErr w:type="spellStart"/>
+      <w:r>
+        <w:t>Strengths</w:t>
+      </w:r>
+      <w:proofErr w:type="spellEnd"/>
+      <w:r>
+        <w:t xml:space="preserve"> – </w:t>
+      </w:r>
+      <w:proofErr w:type="spellStart"/>
+      <w:r>
+        <w:t>what</w:t>
+      </w:r>
+      <w:proofErr w:type="spellEnd"/>
+      <w:r>
+        <w:t xml:space="preserve"> u </w:t>
+      </w:r>
+      <w:proofErr w:type="spellStart"/>
+      <w:r>
+        <w:t>offer</w:t>
+      </w:r>
+      <w:proofErr w:type="spellEnd"/>
+      <w:r>
+        <w:t xml:space="preserve">, </w:t>
+      </w:r>
+      <w:proofErr w:type="spellStart"/>
+      <w:r>
+        <w:t>what</w:t>
+      </w:r>
+      <w:proofErr w:type="spellEnd"/>
+      <w:r>
+        <w:t xml:space="preserve"> </w:t>
+      </w:r>
+      <w:proofErr w:type="spellStart"/>
+      <w:r>
+        <w:t>ur</w:t>
+      </w:r>
+      <w:proofErr w:type="spellEnd"/>
+      <w:r>
+        <w:t xml:space="preserve"> </w:t>
+      </w:r>
+      <w:proofErr w:type="spellStart"/>
+      <w:r>
+        <w:t>good</w:t>
+      </w:r>
+      <w:proofErr w:type="spellEnd"/>
+      <w:r>
+        <w:t xml:space="preserve"> at and </w:t>
+      </w:r>
+      <w:proofErr w:type="spellStart"/>
+      <w:r>
+        <w:t>why</w:t>
+      </w:r>
+      <w:proofErr w:type="spellEnd"/>
+      <w:r>
+        <w:t xml:space="preserve"> </w:t>
+      </w:r>
+      <w:proofErr w:type="spellStart"/>
+      <w:r>
+        <w:t>is</w:t>
+      </w:r>
+      <w:proofErr w:type="spellEnd"/>
+      <w:r>
+        <w:t xml:space="preserve"> </w:t>
+      </w:r>
+      <w:proofErr w:type="spellStart"/>
+      <w:r>
+        <w:t>good</w:t>
+      </w:r>
+      <w:proofErr w:type="spellEnd"/>
+      <w:r>
+        <w:t xml:space="preserve"> </w:t>
+      </w:r>
+      <w:proofErr w:type="spellStart"/>
+      <w:r>
+        <w:t>for</w:t>
+      </w:r>
+      <w:proofErr w:type="spellEnd"/>
+      <w:r>
+        <w:t xml:space="preserve"> </w:t>
+      </w:r>
+      <w:proofErr w:type="spellStart"/>
+      <w:r>
+        <w:t>the</w:t>
+      </w:r>
+      <w:proofErr w:type="spellEnd"/>
+      <w:r>
+        <w:t xml:space="preserve"> </w:t>
+      </w:r>
+      <w:proofErr w:type="spellStart"/>
+      <w:r>
+        <w:t>company</w:t>
+      </w:r>
+      <w:proofErr w:type="spellEnd"/>
+    </w:p>
+    <w:p>
+      <w:pPr>
+        <w:pStyle w:val="Prrafodelista"/>
+        <w:numPr>
+          <w:ilvl w:val="1"/>
+          <w:numId w:val="5"/>
+        </w:numPr>
+      </w:pPr>
+      <w:proofErr w:type="spellStart"/>
+      <w:r>
+        <w:t>Things</w:t>
+      </w:r>
+      <w:proofErr w:type="spellEnd"/>
+      <w:r>
+        <w:t xml:space="preserve"> u </w:t>
+      </w:r>
+      <w:proofErr w:type="spellStart"/>
+      <w:r>
+        <w:t>like</w:t>
+      </w:r>
+      <w:proofErr w:type="spellEnd"/>
+      <w:r>
+        <w:t xml:space="preserve"> </w:t>
+      </w:r>
+      <w:proofErr w:type="spellStart"/>
+      <w:r>
+        <w:t>about</w:t>
+      </w:r>
+      <w:proofErr w:type="spellEnd"/>
+      <w:r>
+        <w:t xml:space="preserve"> </w:t>
+      </w:r>
+      <w:proofErr w:type="spellStart"/>
+      <w:r>
+        <w:t>the</w:t>
+      </w:r>
+      <w:proofErr w:type="spellEnd"/>
+      <w:r>
+        <w:t xml:space="preserve"> </w:t>
+      </w:r>
+      <w:proofErr w:type="spellStart"/>
+      <w:r>
+        <w:t>job</w:t>
+      </w:r>
+      <w:proofErr w:type="spellEnd"/>
+    </w:p>
+    <w:p>
+      <w:pPr>
+        <w:pStyle w:val="Prrafodelista"/>
+        <w:numPr>
+          <w:ilvl w:val="1"/>
+          <w:numId w:val="5"/>
+        </w:numPr>
+      </w:pPr>
+      <w:r>
+        <w:t xml:space="preserve">Personal </w:t>
+      </w:r>
+      <w:proofErr w:type="spellStart"/>
+      <w:r>
+        <w:t>experience</w:t>
+      </w:r>
+      <w:proofErr w:type="spellEnd"/>
+    </w:p>
+    <w:p>
+      <w:pPr>
+        <w:pStyle w:val="Prrafodelista"/>
+        <w:numPr>
+          <w:ilvl w:val="1"/>
+          <w:numId w:val="5"/>
+        </w:numPr>
+      </w:pPr>
+      <w:r>
+        <w:t xml:space="preserve">May be </w:t>
+      </w:r>
+      <w:proofErr w:type="spellStart"/>
+      <w:r>
+        <w:t>tell</w:t>
+      </w:r>
+      <w:proofErr w:type="spellEnd"/>
+      <w:r>
+        <w:t xml:space="preserve"> </w:t>
+      </w:r>
+      <w:proofErr w:type="spellStart"/>
+      <w:r>
+        <w:t>ur</w:t>
+      </w:r>
+      <w:proofErr w:type="spellEnd"/>
+      <w:r>
+        <w:t xml:space="preserve"> </w:t>
+      </w:r>
+      <w:proofErr w:type="spellStart"/>
+      <w:r>
+        <w:t>disponibility</w:t>
+      </w:r>
+      <w:proofErr w:type="spellEnd"/>
+      <w:r>
+        <w:t xml:space="preserve"> </w:t>
+      </w:r>
+      <w:proofErr w:type="spellStart"/>
+      <w:r>
+        <w:t>or</w:t>
+      </w:r>
+      <w:proofErr w:type="spellEnd"/>
+      <w:r>
+        <w:t xml:space="preserve"> </w:t>
+      </w:r>
+      <w:proofErr w:type="spellStart"/>
+      <w:r>
+        <w:t>flexibility</w:t>
+      </w:r>
+      <w:proofErr w:type="spellEnd"/>
+    </w:p>
+    <w:p>
+      <w:pPr>
+        <w:pStyle w:val="Prrafodelista"/>
+        <w:numPr>
+          <w:ilvl w:val="0"/>
+          <w:numId w:val="5"/>
+        </w:numPr>
+      </w:pPr>
+      <w:proofErr w:type="spellStart"/>
+      <w:r>
+        <w:t>Cloisng</w:t>
+      </w:r>
+      <w:proofErr w:type="spellEnd"/>
+    </w:p>
+    <w:p>
+      <w:pPr>
+        <w:pStyle w:val="Prrafodelista"/>
+        <w:numPr>
+          <w:ilvl w:val="1"/>
+          <w:numId w:val="5"/>
+        </w:numPr>
+      </w:pPr>
+      <w:proofErr w:type="spellStart"/>
+      <w:r>
+        <w:t>Mention</w:t>
+      </w:r>
+      <w:proofErr w:type="spellEnd"/>
+      <w:r>
+        <w:t xml:space="preserve"> </w:t>
+      </w:r>
+      <w:proofErr w:type="spellStart"/>
+      <w:r>
+        <w:t>for</w:t>
+      </w:r>
+      <w:proofErr w:type="spellEnd"/>
+      <w:r>
+        <w:t xml:space="preserve"> </w:t>
+      </w:r>
+      <w:proofErr w:type="spellStart"/>
+      <w:r>
+        <w:t>an</w:t>
+      </w:r>
+      <w:proofErr w:type="spellEnd"/>
+      <w:r>
+        <w:t xml:space="preserve"> interview</w:t>
+      </w:r>
+    </w:p>
+    <w:p>
+      <w:pPr>
+        <w:pStyle w:val="Prrafodelista"/>
+        <w:numPr>
+          <w:ilvl w:val="1"/>
+          <w:numId w:val="5"/>
+        </w:numPr>
+      </w:pPr>
+      <w:proofErr w:type="spellStart"/>
+      <w:r>
+        <w:t>Thanking</w:t>
+      </w:r>
+      <w:proofErr w:type="spellEnd"/>
+    </w:p>
+    <w:p>
+      <w:pPr>
+        <w:pStyle w:val="Prrafodelista"/>
+        <w:numPr>
+          <w:ilvl w:val="0"/>
+          <w:numId w:val="5"/>
+        </w:numPr>
+      </w:pPr>
+      <w:proofErr w:type="spellStart"/>
+      <w:r>
+        <w:t>Sign</w:t>
+      </w:r>
+      <w:proofErr w:type="spellEnd"/>
+    </w:p>
+    <w:p>
+      <w:pPr>
+        <w:pStyle w:val="Prrafodelista"/>
+        <w:numPr>
+          <w:ilvl w:val="1"/>
+          <w:numId w:val="5"/>
+        </w:numPr>
+      </w:pPr>
+      <w:proofErr w:type="spellStart"/>
+      <w:r>
+        <w:t>Sincerely</w:t>
+      </w:r>
+      <w:proofErr w:type="spellEnd"/>
+      <w:r>
+        <w:t xml:space="preserve"> – Cuando dices: Un saludo. Pero formal en ingles</w:t>
+      </w:r>
+    </w:p>
+    <w:p>
+      <w:pPr>
+        <w:pStyle w:val="Ttulo2"/>
+        <w:numPr>
+          <w:ilvl w:val="1"/>
+          <w:numId w:val="2"/>
+        </w:numPr>
+        <w:rPr>
+          <w:sz w:val="32"/>
+          <w:szCs w:val="32"/>
+        </w:rPr>
+      </w:pPr>
+      <w:proofErr w:type="spellStart"/>
+      <w:r>
+        <w:rPr>
+          <w:sz w:val="32"/>
+          <w:szCs w:val="32"/>
+        </w:rPr>
+        <w:lastRenderedPageBreak/>
+        <w:t>Things</w:t>
+      </w:r>
+      <w:proofErr w:type="spellEnd"/>
+      <w:r>
+        <w:rPr>
+          <w:sz w:val="32"/>
+          <w:szCs w:val="32"/>
+        </w:rPr>
+        <w:t xml:space="preserve"> </w:t>
+      </w:r>
+      <w:proofErr w:type="spellStart"/>
+      <w:r>
+        <w:rPr>
+          <w:sz w:val="32"/>
+          <w:szCs w:val="32"/>
+        </w:rPr>
+        <w:t>to</w:t>
+      </w:r>
+      <w:proofErr w:type="spellEnd"/>
+      <w:r>
+        <w:rPr>
+          <w:sz w:val="32"/>
+          <w:szCs w:val="32"/>
+        </w:rPr>
+        <w:t xml:space="preserve"> </w:t>
+      </w:r>
+      <w:r>
+        <w:rPr>
+          <w:sz w:val="32"/>
+          <w:szCs w:val="32"/>
+        </w:rPr>
+        <w:t xml:space="preserve">formal </w:t>
+      </w:r>
+      <w:proofErr w:type="spellStart"/>
+      <w:r>
+        <w:rPr>
+          <w:sz w:val="32"/>
+          <w:szCs w:val="32"/>
+        </w:rPr>
+        <w:t>style</w:t>
+      </w:r>
+      <w:proofErr w:type="spellEnd"/>
+    </w:p>
+    <w:p>
+      <w:pPr>
+        <w:pStyle w:val="Prrafodelista"/>
+        <w:numPr>
+          <w:ilvl w:val="0"/>
+          <w:numId w:val="6"/>
+        </w:numPr>
+      </w:pPr>
+      <w:r>
+        <w:t xml:space="preserve">No </w:t>
+      </w:r>
+      <w:proofErr w:type="spellStart"/>
+      <w:r>
+        <w:t>contractions</w:t>
+      </w:r>
+      <w:proofErr w:type="spellEnd"/>
+      <w:r>
+        <w:t xml:space="preserve"> -&gt; </w:t>
+      </w:r>
+      <w:proofErr w:type="spellStart"/>
+      <w:r>
+        <w:rPr>
+          <w:color w:val="FF0000"/>
+        </w:rPr>
+        <w:t>you</w:t>
+      </w:r>
+      <w:proofErr w:type="spellEnd"/>
+      <w:r>
+        <w:rPr>
+          <w:color w:val="FF0000"/>
+        </w:rPr>
+        <w:t xml:space="preserve"> ‘re</w:t>
+      </w:r>
+      <w:r>
+        <w:t xml:space="preserve"> – </w:t>
+      </w:r>
+      <w:proofErr w:type="spellStart"/>
+      <w:r>
+        <w:rPr>
+          <w:color w:val="00B050"/>
+        </w:rPr>
+        <w:t>you</w:t>
+      </w:r>
+      <w:proofErr w:type="spellEnd"/>
+      <w:r>
+        <w:rPr>
+          <w:color w:val="00B050"/>
+        </w:rPr>
+        <w:t xml:space="preserve"> are</w:t>
+      </w:r>
+    </w:p>
+    <w:p>
+      <w:pPr>
+        <w:pStyle w:val="Prrafodelista"/>
+        <w:numPr>
+          <w:ilvl w:val="0"/>
+          <w:numId w:val="6"/>
+        </w:numPr>
+      </w:pPr>
+      <w:proofErr w:type="spellStart"/>
+      <w:r>
+        <w:t>Empty</w:t>
+      </w:r>
+      <w:proofErr w:type="spellEnd"/>
+      <w:r>
+        <w:t xml:space="preserve"> </w:t>
+      </w:r>
+      <w:proofErr w:type="spellStart"/>
+      <w:r>
+        <w:t>words</w:t>
+      </w:r>
+      <w:proofErr w:type="spellEnd"/>
+      <w:r>
+        <w:t xml:space="preserve"> –&gt; </w:t>
+      </w:r>
+      <w:proofErr w:type="spellStart"/>
+      <w:r>
+        <w:t>things</w:t>
+      </w:r>
+      <w:proofErr w:type="spellEnd"/>
+      <w:r>
+        <w:t xml:space="preserve">, </w:t>
+      </w:r>
+      <w:proofErr w:type="spellStart"/>
+      <w:r>
+        <w:t>stuff</w:t>
+      </w:r>
+      <w:proofErr w:type="spellEnd"/>
+      <w:r>
+        <w:t xml:space="preserve">, </w:t>
+      </w:r>
+      <w:proofErr w:type="spellStart"/>
+      <w:r>
+        <w:t>some</w:t>
+      </w:r>
+      <w:proofErr w:type="spellEnd"/>
+    </w:p>
+    <w:p>
+      <w:pPr>
+        <w:pStyle w:val="Prrafodelista"/>
+        <w:numPr>
+          <w:ilvl w:val="0"/>
+          <w:numId w:val="6"/>
+        </w:numPr>
+      </w:pPr>
+      <w:proofErr w:type="spellStart"/>
+      <w:r>
+        <w:t>Linking</w:t>
+      </w:r>
+      <w:proofErr w:type="spellEnd"/>
+      <w:r>
+        <w:t xml:space="preserve"> </w:t>
+      </w:r>
+      <w:proofErr w:type="spellStart"/>
+      <w:r>
+        <w:t>words</w:t>
+      </w:r>
+      <w:proofErr w:type="spellEnd"/>
+      <w:r>
+        <w:t xml:space="preserve"> -&gt; </w:t>
+      </w:r>
+      <w:proofErr w:type="spellStart"/>
+      <w:r>
+        <w:t>Addition</w:t>
+      </w:r>
+      <w:proofErr w:type="spellEnd"/>
     </w:p>
     <w:sectPr>
       <w:pgSz w:w="11906" w:h="16838"/>
@@ -105,6 +1011,595 @@
     </w:sectPr>
   </w:body>
 </w:document>
+</file>
+
+<file path=word/numbering.xml><?xml version="1.0" encoding="utf-8"?>
+<w:numbering xmlns:wpc="http://schemas.microsoft.com/office/word/2010/wordprocessingCanvas" xmlns:cx="http://schemas.microsoft.com/office/drawing/2014/chartex" xmlns:cx1="http://schemas.microsoft.com/office/drawing/2015/9/8/chartex" xmlns:cx2="http://schemas.microsoft.com/office/drawing/2015/10/21/chartex" xmlns:cx3="http://schemas.microsoft.com/office/drawing/2016/5/9/chartex" xmlns:cx4="http://schemas.microsoft.com/office/drawing/2016/5/10/chartex" xmlns:cx5="http://schemas.microsoft.com/office/drawing/2016/5/11/chartex" xmlns:cx6="http://schemas.microsoft.com/office/drawing/2016/5/12/chartex" xmlns:cx7="http://schemas.microsoft.com/office/drawing/2016/5/13/chartex" xmlns:cx8="http://schemas.microsoft.com/office/drawing/2016/5/14/chartex" xmlns:mc="http://schemas.openxmlformats.org/markup-compatibility/2006" xmlns:aink="http://schemas.microsoft.com/office/drawing/2016/ink" xmlns:am3d="http://schemas.microsoft.com/office/drawing/2017/model3d" xmlns:o="urn:schemas-microsoft-com:office:office" xmlns:r="http://schemas.openxmlformats.org/officeDocument/2006/relationships" xmlns:m="http://schemas.openxmlformats.org/officeDocument/2006/math" xmlns:v="urn:schemas-microsoft-com:vml" xmlns:wp14="http://schemas.microsoft.com/office/word/2010/wordprocessingDrawing" xmlns:wp="http://schemas.openxmlformats.org/drawingml/2006/wordprocessingDrawing" xmlns:w10="urn:schemas-microsoft-com:office:word" xmlns:w="http://schemas.openxmlformats.org/wordprocessingml/2006/main" xmlns:w14="http://schemas.microsoft.com/office/word/2010/wordml" xmlns:w15="http://schemas.microsoft.com/office/word/2012/wordml" xmlns:w16cex="http://schemas.microsoft.com/office/word/2018/wordml/cex" xmlns:w16cid="http://schemas.microsoft.com/office/word/2016/wordml/cid" xmlns:w16="http://schemas.microsoft.com/office/word/2018/wordml" xmlns:w16sdtdh="http://schemas.microsoft.com/office/word/2020/wordml/sdtdatahash" xmlns:w16se="http://schemas.microsoft.com/office/word/2015/wordml/symex" xmlns:wpg="http://schemas.microsoft.com/office/word/2010/wordprocessingGroup" xmlns:wpi="http://schemas.microsoft.com/office/word/2010/wordprocessingInk" xmlns:wne="http://schemas.microsoft.com/office/word/2006/wordml" xmlns:wps="http://schemas.microsoft.com/office/word/2010/wordprocessingShape" mc:Ignorable="w14 w15 w16se w16cid w16 w16cex w16sdtdh wp14">
+  <w:abstractNum w:abstractNumId="0" w15:restartNumberingAfterBreak="0">
+    <w:nsid w:val="04766005"/>
+    <w:multiLevelType w:val="hybridMultilevel"/>
+    <w:tmpl w:val="1FCA13C0"/>
+    <w:lvl w:ilvl="0" w:tplc="0C0A000F">
+      <w:start w:val="1"/>
+      <w:numFmt w:val="decimal"/>
+      <w:lvlText w:val="%1."/>
+      <w:lvlJc w:val="left"/>
+      <w:pPr>
+        <w:ind w:left="720" w:hanging="360"/>
+      </w:pPr>
+      <w:rPr>
+        <w:rFonts w:hint="default"/>
+      </w:rPr>
+    </w:lvl>
+    <w:lvl w:ilvl="1" w:tplc="0C0A0019">
+      <w:start w:val="1"/>
+      <w:numFmt w:val="lowerLetter"/>
+      <w:lvlText w:val="%2."/>
+      <w:lvlJc w:val="left"/>
+      <w:pPr>
+        <w:ind w:left="1440" w:hanging="360"/>
+      </w:pPr>
+    </w:lvl>
+    <w:lvl w:ilvl="2" w:tplc="0C0A001B" w:tentative="1">
+      <w:start w:val="1"/>
+      <w:numFmt w:val="lowerRoman"/>
+      <w:lvlText w:val="%3."/>
+      <w:lvlJc w:val="right"/>
+      <w:pPr>
+        <w:ind w:left="2160" w:hanging="180"/>
+      </w:pPr>
+    </w:lvl>
+    <w:lvl w:ilvl="3" w:tplc="0C0A000F" w:tentative="1">
+      <w:start w:val="1"/>
+      <w:numFmt w:val="decimal"/>
+      <w:lvlText w:val="%4."/>
+      <w:lvlJc w:val="left"/>
+      <w:pPr>
+        <w:ind w:left="2880" w:hanging="360"/>
+      </w:pPr>
+    </w:lvl>
+    <w:lvl w:ilvl="4" w:tplc="0C0A0019" w:tentative="1">
+      <w:start w:val="1"/>
+      <w:numFmt w:val="lowerLetter"/>
+      <w:lvlText w:val="%5."/>
+      <w:lvlJc w:val="left"/>
+      <w:pPr>
+        <w:ind w:left="3600" w:hanging="360"/>
+      </w:pPr>
+    </w:lvl>
+    <w:lvl w:ilvl="5" w:tplc="0C0A001B" w:tentative="1">
+      <w:start w:val="1"/>
+      <w:numFmt w:val="lowerRoman"/>
+      <w:lvlText w:val="%6."/>
+      <w:lvlJc w:val="right"/>
+      <w:pPr>
+        <w:ind w:left="4320" w:hanging="180"/>
+      </w:pPr>
+    </w:lvl>
+    <w:lvl w:ilvl="6" w:tplc="0C0A000F" w:tentative="1">
+      <w:start w:val="1"/>
+      <w:numFmt w:val="decimal"/>
+      <w:lvlText w:val="%7."/>
+      <w:lvlJc w:val="left"/>
+      <w:pPr>
+        <w:ind w:left="5040" w:hanging="360"/>
+      </w:pPr>
+    </w:lvl>
+    <w:lvl w:ilvl="7" w:tplc="0C0A0019" w:tentative="1">
+      <w:start w:val="1"/>
+      <w:numFmt w:val="lowerLetter"/>
+      <w:lvlText w:val="%8."/>
+      <w:lvlJc w:val="left"/>
+      <w:pPr>
+        <w:ind w:left="5760" w:hanging="360"/>
+      </w:pPr>
+    </w:lvl>
+    <w:lvl w:ilvl="8" w:tplc="0C0A001B" w:tentative="1">
+      <w:start w:val="1"/>
+      <w:numFmt w:val="lowerRoman"/>
+      <w:lvlText w:val="%9."/>
+      <w:lvlJc w:val="right"/>
+      <w:pPr>
+        <w:ind w:left="6480" w:hanging="180"/>
+      </w:pPr>
+    </w:lvl>
+  </w:abstractNum>
+  <w:abstractNum w:abstractNumId="1" w15:restartNumberingAfterBreak="0">
+    <w:nsid w:val="070D2D2B"/>
+    <w:multiLevelType w:val="multilevel"/>
+    <w:tmpl w:val="1840B564"/>
+    <w:lvl w:ilvl="0">
+      <w:start w:val="1"/>
+      <w:numFmt w:val="decimal"/>
+      <w:lvlText w:val="%1."/>
+      <w:lvlJc w:val="left"/>
+      <w:pPr>
+        <w:ind w:left="720" w:hanging="360"/>
+      </w:pPr>
+      <w:rPr>
+        <w:rFonts w:hint="default"/>
+      </w:rPr>
+    </w:lvl>
+    <w:lvl w:ilvl="1">
+      <w:start w:val="1"/>
+      <w:numFmt w:val="decimal"/>
+      <w:isLgl/>
+      <w:lvlText w:val="%1.%2"/>
+      <w:lvlJc w:val="left"/>
+      <w:pPr>
+        <w:ind w:left="744" w:hanging="384"/>
+      </w:pPr>
+      <w:rPr>
+        <w:rFonts w:hint="default"/>
+      </w:rPr>
+    </w:lvl>
+    <w:lvl w:ilvl="2">
+      <w:start w:val="1"/>
+      <w:numFmt w:val="decimal"/>
+      <w:isLgl/>
+      <w:lvlText w:val="%1.%2.%3"/>
+      <w:lvlJc w:val="left"/>
+      <w:pPr>
+        <w:ind w:left="1080" w:hanging="720"/>
+      </w:pPr>
+      <w:rPr>
+        <w:rFonts w:hint="default"/>
+      </w:rPr>
+    </w:lvl>
+    <w:lvl w:ilvl="3">
+      <w:start w:val="1"/>
+      <w:numFmt w:val="decimal"/>
+      <w:isLgl/>
+      <w:lvlText w:val="%1.%2.%3.%4"/>
+      <w:lvlJc w:val="left"/>
+      <w:pPr>
+        <w:ind w:left="1080" w:hanging="720"/>
+      </w:pPr>
+      <w:rPr>
+        <w:rFonts w:hint="default"/>
+      </w:rPr>
+    </w:lvl>
+    <w:lvl w:ilvl="4">
+      <w:start w:val="1"/>
+      <w:numFmt w:val="decimal"/>
+      <w:isLgl/>
+      <w:lvlText w:val="%1.%2.%3.%4.%5"/>
+      <w:lvlJc w:val="left"/>
+      <w:pPr>
+        <w:ind w:left="1440" w:hanging="1080"/>
+      </w:pPr>
+      <w:rPr>
+        <w:rFonts w:hint="default"/>
+      </w:rPr>
+    </w:lvl>
+    <w:lvl w:ilvl="5">
+      <w:start w:val="1"/>
+      <w:numFmt w:val="decimal"/>
+      <w:isLgl/>
+      <w:lvlText w:val="%1.%2.%3.%4.%5.%6"/>
+      <w:lvlJc w:val="left"/>
+      <w:pPr>
+        <w:ind w:left="1440" w:hanging="1080"/>
+      </w:pPr>
+      <w:rPr>
+        <w:rFonts w:hint="default"/>
+      </w:rPr>
+    </w:lvl>
+    <w:lvl w:ilvl="6">
+      <w:start w:val="1"/>
+      <w:numFmt w:val="decimal"/>
+      <w:isLgl/>
+      <w:lvlText w:val="%1.%2.%3.%4.%5.%6.%7"/>
+      <w:lvlJc w:val="left"/>
+      <w:pPr>
+        <w:ind w:left="1800" w:hanging="1440"/>
+      </w:pPr>
+      <w:rPr>
+        <w:rFonts w:hint="default"/>
+      </w:rPr>
+    </w:lvl>
+    <w:lvl w:ilvl="7">
+      <w:start w:val="1"/>
+      <w:numFmt w:val="decimal"/>
+      <w:isLgl/>
+      <w:lvlText w:val="%1.%2.%3.%4.%5.%6.%7.%8"/>
+      <w:lvlJc w:val="left"/>
+      <w:pPr>
+        <w:ind w:left="1800" w:hanging="1440"/>
+      </w:pPr>
+      <w:rPr>
+        <w:rFonts w:hint="default"/>
+      </w:rPr>
+    </w:lvl>
+    <w:lvl w:ilvl="8">
+      <w:start w:val="1"/>
+      <w:numFmt w:val="decimal"/>
+      <w:isLgl/>
+      <w:lvlText w:val="%1.%2.%3.%4.%5.%6.%7.%8.%9"/>
+      <w:lvlJc w:val="left"/>
+      <w:pPr>
+        <w:ind w:left="1800" w:hanging="1440"/>
+      </w:pPr>
+      <w:rPr>
+        <w:rFonts w:hint="default"/>
+      </w:rPr>
+    </w:lvl>
+  </w:abstractNum>
+  <w:abstractNum w:abstractNumId="2" w15:restartNumberingAfterBreak="0">
+    <w:nsid w:val="381240A6"/>
+    <w:multiLevelType w:val="hybridMultilevel"/>
+    <w:tmpl w:val="637C10BE"/>
+    <w:lvl w:ilvl="0" w:tplc="547ECB14">
+      <w:start w:val="1"/>
+      <w:numFmt w:val="decimal"/>
+      <w:lvlText w:val="%1."/>
+      <w:lvlJc w:val="left"/>
+      <w:pPr>
+        <w:ind w:left="1080" w:hanging="360"/>
+      </w:pPr>
+      <w:rPr>
+        <w:rFonts w:hint="default"/>
+      </w:rPr>
+    </w:lvl>
+    <w:lvl w:ilvl="1" w:tplc="0C0A0019" w:tentative="1">
+      <w:start w:val="1"/>
+      <w:numFmt w:val="lowerLetter"/>
+      <w:lvlText w:val="%2."/>
+      <w:lvlJc w:val="left"/>
+      <w:pPr>
+        <w:ind w:left="1800" w:hanging="360"/>
+      </w:pPr>
+    </w:lvl>
+    <w:lvl w:ilvl="2" w:tplc="0C0A001B" w:tentative="1">
+      <w:start w:val="1"/>
+      <w:numFmt w:val="lowerRoman"/>
+      <w:lvlText w:val="%3."/>
+      <w:lvlJc w:val="right"/>
+      <w:pPr>
+        <w:ind w:left="2520" w:hanging="180"/>
+      </w:pPr>
+    </w:lvl>
+    <w:lvl w:ilvl="3" w:tplc="0C0A000F" w:tentative="1">
+      <w:start w:val="1"/>
+      <w:numFmt w:val="decimal"/>
+      <w:lvlText w:val="%4."/>
+      <w:lvlJc w:val="left"/>
+      <w:pPr>
+        <w:ind w:left="3240" w:hanging="360"/>
+      </w:pPr>
+    </w:lvl>
+    <w:lvl w:ilvl="4" w:tplc="0C0A0019" w:tentative="1">
+      <w:start w:val="1"/>
+      <w:numFmt w:val="lowerLetter"/>
+      <w:lvlText w:val="%5."/>
+      <w:lvlJc w:val="left"/>
+      <w:pPr>
+        <w:ind w:left="3960" w:hanging="360"/>
+      </w:pPr>
+    </w:lvl>
+    <w:lvl w:ilvl="5" w:tplc="0C0A001B" w:tentative="1">
+      <w:start w:val="1"/>
+      <w:numFmt w:val="lowerRoman"/>
+      <w:lvlText w:val="%6."/>
+      <w:lvlJc w:val="right"/>
+      <w:pPr>
+        <w:ind w:left="4680" w:hanging="180"/>
+      </w:pPr>
+    </w:lvl>
+    <w:lvl w:ilvl="6" w:tplc="0C0A000F" w:tentative="1">
+      <w:start w:val="1"/>
+      <w:numFmt w:val="decimal"/>
+      <w:lvlText w:val="%7."/>
+      <w:lvlJc w:val="left"/>
+      <w:pPr>
+        <w:ind w:left="5400" w:hanging="360"/>
+      </w:pPr>
+    </w:lvl>
+    <w:lvl w:ilvl="7" w:tplc="0C0A0019" w:tentative="1">
+      <w:start w:val="1"/>
+      <w:numFmt w:val="lowerLetter"/>
+      <w:lvlText w:val="%8."/>
+      <w:lvlJc w:val="left"/>
+      <w:pPr>
+        <w:ind w:left="6120" w:hanging="360"/>
+      </w:pPr>
+    </w:lvl>
+    <w:lvl w:ilvl="8" w:tplc="0C0A001B" w:tentative="1">
+      <w:start w:val="1"/>
+      <w:numFmt w:val="lowerRoman"/>
+      <w:lvlText w:val="%9."/>
+      <w:lvlJc w:val="right"/>
+      <w:pPr>
+        <w:ind w:left="6840" w:hanging="180"/>
+      </w:pPr>
+    </w:lvl>
+  </w:abstractNum>
+  <w:abstractNum w:abstractNumId="3" w15:restartNumberingAfterBreak="0">
+    <w:nsid w:val="39AB0947"/>
+    <w:multiLevelType w:val="hybridMultilevel"/>
+    <w:tmpl w:val="61848596"/>
+    <w:lvl w:ilvl="0" w:tplc="0C0A000F">
+      <w:start w:val="1"/>
+      <w:numFmt w:val="decimal"/>
+      <w:lvlText w:val="%1."/>
+      <w:lvlJc w:val="left"/>
+      <w:pPr>
+        <w:ind w:left="720" w:hanging="360"/>
+      </w:pPr>
+      <w:rPr>
+        <w:rFonts w:hint="default"/>
+      </w:rPr>
+    </w:lvl>
+    <w:lvl w:ilvl="1" w:tplc="0C0A0019" w:tentative="1">
+      <w:start w:val="1"/>
+      <w:numFmt w:val="lowerLetter"/>
+      <w:lvlText w:val="%2."/>
+      <w:lvlJc w:val="left"/>
+      <w:pPr>
+        <w:ind w:left="1440" w:hanging="360"/>
+      </w:pPr>
+    </w:lvl>
+    <w:lvl w:ilvl="2" w:tplc="0C0A001B" w:tentative="1">
+      <w:start w:val="1"/>
+      <w:numFmt w:val="lowerRoman"/>
+      <w:lvlText w:val="%3."/>
+      <w:lvlJc w:val="right"/>
+      <w:pPr>
+        <w:ind w:left="2160" w:hanging="180"/>
+      </w:pPr>
+    </w:lvl>
+    <w:lvl w:ilvl="3" w:tplc="0C0A000F" w:tentative="1">
+      <w:start w:val="1"/>
+      <w:numFmt w:val="decimal"/>
+      <w:lvlText w:val="%4."/>
+      <w:lvlJc w:val="left"/>
+      <w:pPr>
+        <w:ind w:left="2880" w:hanging="360"/>
+      </w:pPr>
+    </w:lvl>
+    <w:lvl w:ilvl="4" w:tplc="0C0A0019" w:tentative="1">
+      <w:start w:val="1"/>
+      <w:numFmt w:val="lowerLetter"/>
+      <w:lvlText w:val="%5."/>
+      <w:lvlJc w:val="left"/>
+      <w:pPr>
+        <w:ind w:left="3600" w:hanging="360"/>
+      </w:pPr>
+    </w:lvl>
+    <w:lvl w:ilvl="5" w:tplc="0C0A001B" w:tentative="1">
+      <w:start w:val="1"/>
+      <w:numFmt w:val="lowerRoman"/>
+      <w:lvlText w:val="%6."/>
+      <w:lvlJc w:val="right"/>
+      <w:pPr>
+        <w:ind w:left="4320" w:hanging="180"/>
+      </w:pPr>
+    </w:lvl>
+    <w:lvl w:ilvl="6" w:tplc="0C0A000F" w:tentative="1">
+      <w:start w:val="1"/>
+      <w:numFmt w:val="decimal"/>
+      <w:lvlText w:val="%7."/>
+      <w:lvlJc w:val="left"/>
+      <w:pPr>
+        <w:ind w:left="5040" w:hanging="360"/>
+      </w:pPr>
+    </w:lvl>
+    <w:lvl w:ilvl="7" w:tplc="0C0A0019" w:tentative="1">
+      <w:start w:val="1"/>
+      <w:numFmt w:val="lowerLetter"/>
+      <w:lvlText w:val="%8."/>
+      <w:lvlJc w:val="left"/>
+      <w:pPr>
+        <w:ind w:left="5760" w:hanging="360"/>
+      </w:pPr>
+    </w:lvl>
+    <w:lvl w:ilvl="8" w:tplc="0C0A001B" w:tentative="1">
+      <w:start w:val="1"/>
+      <w:numFmt w:val="lowerRoman"/>
+      <w:lvlText w:val="%9."/>
+      <w:lvlJc w:val="right"/>
+      <w:pPr>
+        <w:ind w:left="6480" w:hanging="180"/>
+      </w:pPr>
+    </w:lvl>
+  </w:abstractNum>
+  <w:abstractNum w:abstractNumId="4" w15:restartNumberingAfterBreak="0">
+    <w:nsid w:val="45BB5370"/>
+    <w:multiLevelType w:val="hybridMultilevel"/>
+    <w:tmpl w:val="9432E9A2"/>
+    <w:lvl w:ilvl="0" w:tplc="0C0A000F">
+      <w:start w:val="1"/>
+      <w:numFmt w:val="decimal"/>
+      <w:lvlText w:val="%1."/>
+      <w:lvlJc w:val="left"/>
+      <w:pPr>
+        <w:ind w:left="720" w:hanging="360"/>
+      </w:pPr>
+      <w:rPr>
+        <w:rFonts w:hint="default"/>
+      </w:rPr>
+    </w:lvl>
+    <w:lvl w:ilvl="1" w:tplc="0C0A0019" w:tentative="1">
+      <w:start w:val="1"/>
+      <w:numFmt w:val="lowerLetter"/>
+      <w:lvlText w:val="%2."/>
+      <w:lvlJc w:val="left"/>
+      <w:pPr>
+        <w:ind w:left="1440" w:hanging="360"/>
+      </w:pPr>
+    </w:lvl>
+    <w:lvl w:ilvl="2" w:tplc="0C0A001B" w:tentative="1">
+      <w:start w:val="1"/>
+      <w:numFmt w:val="lowerRoman"/>
+      <w:lvlText w:val="%3."/>
+      <w:lvlJc w:val="right"/>
+      <w:pPr>
+        <w:ind w:left="2160" w:hanging="180"/>
+      </w:pPr>
+    </w:lvl>
+    <w:lvl w:ilvl="3" w:tplc="0C0A000F" w:tentative="1">
+      <w:start w:val="1"/>
+      <w:numFmt w:val="decimal"/>
+      <w:lvlText w:val="%4."/>
+      <w:lvlJc w:val="left"/>
+      <w:pPr>
+        <w:ind w:left="2880" w:hanging="360"/>
+      </w:pPr>
+    </w:lvl>
+    <w:lvl w:ilvl="4" w:tplc="0C0A0019" w:tentative="1">
+      <w:start w:val="1"/>
+      <w:numFmt w:val="lowerLetter"/>
+      <w:lvlText w:val="%5."/>
+      <w:lvlJc w:val="left"/>
+      <w:pPr>
+        <w:ind w:left="3600" w:hanging="360"/>
+      </w:pPr>
+    </w:lvl>
+    <w:lvl w:ilvl="5" w:tplc="0C0A001B" w:tentative="1">
+      <w:start w:val="1"/>
+      <w:numFmt w:val="lowerRoman"/>
+      <w:lvlText w:val="%6."/>
+      <w:lvlJc w:val="right"/>
+      <w:pPr>
+        <w:ind w:left="4320" w:hanging="180"/>
+      </w:pPr>
+    </w:lvl>
+    <w:lvl w:ilvl="6" w:tplc="0C0A000F" w:tentative="1">
+      <w:start w:val="1"/>
+      <w:numFmt w:val="decimal"/>
+      <w:lvlText w:val="%7."/>
+      <w:lvlJc w:val="left"/>
+      <w:pPr>
+        <w:ind w:left="5040" w:hanging="360"/>
+      </w:pPr>
+    </w:lvl>
+    <w:lvl w:ilvl="7" w:tplc="0C0A0019" w:tentative="1">
+      <w:start w:val="1"/>
+      <w:numFmt w:val="lowerLetter"/>
+      <w:lvlText w:val="%8."/>
+      <w:lvlJc w:val="left"/>
+      <w:pPr>
+        <w:ind w:left="5760" w:hanging="360"/>
+      </w:pPr>
+    </w:lvl>
+    <w:lvl w:ilvl="8" w:tplc="0C0A001B" w:tentative="1">
+      <w:start w:val="1"/>
+      <w:numFmt w:val="lowerRoman"/>
+      <w:lvlText w:val="%9."/>
+      <w:lvlJc w:val="right"/>
+      <w:pPr>
+        <w:ind w:left="6480" w:hanging="180"/>
+      </w:pPr>
+    </w:lvl>
+  </w:abstractNum>
+  <w:abstractNum w:abstractNumId="5" w15:restartNumberingAfterBreak="0">
+    <w:nsid w:val="6DBB7DB6"/>
+    <w:multiLevelType w:val="hybridMultilevel"/>
+    <w:tmpl w:val="2B70F038"/>
+    <w:lvl w:ilvl="0" w:tplc="0C0A000F">
+      <w:start w:val="1"/>
+      <w:numFmt w:val="decimal"/>
+      <w:lvlText w:val="%1."/>
+      <w:lvlJc w:val="left"/>
+      <w:pPr>
+        <w:ind w:left="720" w:hanging="360"/>
+      </w:pPr>
+      <w:rPr>
+        <w:rFonts w:hint="default"/>
+      </w:rPr>
+    </w:lvl>
+    <w:lvl w:ilvl="1" w:tplc="0C0A0019" w:tentative="1">
+      <w:start w:val="1"/>
+      <w:numFmt w:val="lowerLetter"/>
+      <w:lvlText w:val="%2."/>
+      <w:lvlJc w:val="left"/>
+      <w:pPr>
+        <w:ind w:left="1440" w:hanging="360"/>
+      </w:pPr>
+    </w:lvl>
+    <w:lvl w:ilvl="2" w:tplc="0C0A001B" w:tentative="1">
+      <w:start w:val="1"/>
+      <w:numFmt w:val="lowerRoman"/>
+      <w:lvlText w:val="%3."/>
+      <w:lvlJc w:val="right"/>
+      <w:pPr>
+        <w:ind w:left="2160" w:hanging="180"/>
+      </w:pPr>
+    </w:lvl>
+    <w:lvl w:ilvl="3" w:tplc="0C0A000F" w:tentative="1">
+      <w:start w:val="1"/>
+      <w:numFmt w:val="decimal"/>
+      <w:lvlText w:val="%4."/>
+      <w:lvlJc w:val="left"/>
+      <w:pPr>
+        <w:ind w:left="2880" w:hanging="360"/>
+      </w:pPr>
+    </w:lvl>
+    <w:lvl w:ilvl="4" w:tplc="0C0A0019" w:tentative="1">
+      <w:start w:val="1"/>
+      <w:numFmt w:val="lowerLetter"/>
+      <w:lvlText w:val="%5."/>
+      <w:lvlJc w:val="left"/>
+      <w:pPr>
+        <w:ind w:left="3600" w:hanging="360"/>
+      </w:pPr>
+    </w:lvl>
+    <w:lvl w:ilvl="5" w:tplc="0C0A001B" w:tentative="1">
+      <w:start w:val="1"/>
+      <w:numFmt w:val="lowerRoman"/>
+      <w:lvlText w:val="%6."/>
+      <w:lvlJc w:val="right"/>
+      <w:pPr>
+        <w:ind w:left="4320" w:hanging="180"/>
+      </w:pPr>
+    </w:lvl>
+    <w:lvl w:ilvl="6" w:tplc="0C0A000F" w:tentative="1">
+      <w:start w:val="1"/>
+      <w:numFmt w:val="decimal"/>
+      <w:lvlText w:val="%7."/>
+      <w:lvlJc w:val="left"/>
+      <w:pPr>
+        <w:ind w:left="5040" w:hanging="360"/>
+      </w:pPr>
+    </w:lvl>
+    <w:lvl w:ilvl="7" w:tplc="0C0A0019" w:tentative="1">
+      <w:start w:val="1"/>
+      <w:numFmt w:val="lowerLetter"/>
+      <w:lvlText w:val="%8."/>
+      <w:lvlJc w:val="left"/>
+      <w:pPr>
+        <w:ind w:left="5760" w:hanging="360"/>
+      </w:pPr>
+    </w:lvl>
+    <w:lvl w:ilvl="8" w:tplc="0C0A001B" w:tentative="1">
+      <w:start w:val="1"/>
+      <w:numFmt w:val="lowerRoman"/>
+      <w:lvlText w:val="%9."/>
+      <w:lvlJc w:val="right"/>
+      <w:pPr>
+        <w:ind w:left="6480" w:hanging="180"/>
+      </w:pPr>
+    </w:lvl>
+  </w:abstractNum>
+  <w:num w:numId="1">
+    <w:abstractNumId w:val="5"/>
+  </w:num>
+  <w:num w:numId="2">
+    <w:abstractNumId w:val="1"/>
+  </w:num>
+  <w:num w:numId="3">
+    <w:abstractNumId w:val="3"/>
+  </w:num>
+  <w:num w:numId="4">
+    <w:abstractNumId w:val="2"/>
+  </w:num>
+  <w:num w:numId="5">
+    <w:abstractNumId w:val="0"/>
+  </w:num>
+  <w:num w:numId="6">
+    <w:abstractNumId w:val="4"/>
+  </w:num>
+</w:numbering>
 </file>
 
 <file path=word/styles.xml><?xml version="1.0" encoding="utf-8"?>
@@ -506,6 +2001,49 @@
     <w:name w:val="Normal"/>
     <w:qFormat/>
   </w:style>
+  <w:style w:type="paragraph" w:styleId="Ttulo1">
+    <w:name w:val="heading 1"/>
+    <w:basedOn w:val="Normal"/>
+    <w:next w:val="Normal"/>
+    <w:link w:val="Ttulo1Car"/>
+    <w:uiPriority w:val="9"/>
+    <w:qFormat/>
+    <w:rsid w:val="007E5B1F"/>
+    <w:pPr>
+      <w:keepNext/>
+      <w:keepLines/>
+      <w:spacing w:before="240" w:after="0"/>
+      <w:outlineLvl w:val="0"/>
+    </w:pPr>
+    <w:rPr>
+      <w:rFonts w:asciiTheme="majorHAnsi" w:eastAsiaTheme="majorEastAsia" w:hAnsiTheme="majorHAnsi" w:cstheme="majorBidi"/>
+      <w:color w:val="2F5496" w:themeColor="accent1" w:themeShade="BF"/>
+      <w:sz w:val="32"/>
+      <w:szCs w:val="32"/>
+    </w:rPr>
+  </w:style>
+  <w:style w:type="paragraph" w:styleId="Ttulo2">
+    <w:name w:val="heading 2"/>
+    <w:basedOn w:val="Normal"/>
+    <w:next w:val="Normal"/>
+    <w:link w:val="Ttulo2Car"/>
+    <w:uiPriority w:val="9"/>
+    <w:unhideWhenUsed/>
+    <w:qFormat/>
+    <w:rsid w:val="007E5B1F"/>
+    <w:pPr>
+      <w:keepNext/>
+      <w:keepLines/>
+      <w:spacing w:before="40" w:after="0"/>
+      <w:outlineLvl w:val="1"/>
+    </w:pPr>
+    <w:rPr>
+      <w:rFonts w:asciiTheme="majorHAnsi" w:eastAsiaTheme="majorEastAsia" w:hAnsiTheme="majorHAnsi" w:cstheme="majorBidi"/>
+      <w:color w:val="2F5496" w:themeColor="accent1" w:themeShade="BF"/>
+      <w:sz w:val="26"/>
+      <w:szCs w:val="26"/>
+    </w:rPr>
+  </w:style>
   <w:style w:type="character" w:default="1" w:styleId="Fuentedeprrafopredeter">
     <w:name w:val="Default Paragraph Font"/>
     <w:uiPriority w:val="1"/>
@@ -566,6 +2104,43 @@
       <w:sz w:val="56"/>
       <w:szCs w:val="56"/>
     </w:rPr>
+  </w:style>
+  <w:style w:type="character" w:customStyle="1" w:styleId="Ttulo2Car">
+    <w:name w:val="Título 2 Car"/>
+    <w:basedOn w:val="Fuentedeprrafopredeter"/>
+    <w:link w:val="Ttulo2"/>
+    <w:uiPriority w:val="9"/>
+    <w:rsid w:val="007E5B1F"/>
+    <w:rPr>
+      <w:rFonts w:asciiTheme="majorHAnsi" w:eastAsiaTheme="majorEastAsia" w:hAnsiTheme="majorHAnsi" w:cstheme="majorBidi"/>
+      <w:color w:val="2F5496" w:themeColor="accent1" w:themeShade="BF"/>
+      <w:sz w:val="26"/>
+      <w:szCs w:val="26"/>
+    </w:rPr>
+  </w:style>
+  <w:style w:type="character" w:customStyle="1" w:styleId="Ttulo1Car">
+    <w:name w:val="Título 1 Car"/>
+    <w:basedOn w:val="Fuentedeprrafopredeter"/>
+    <w:link w:val="Ttulo1"/>
+    <w:uiPriority w:val="9"/>
+    <w:rsid w:val="007E5B1F"/>
+    <w:rPr>
+      <w:rFonts w:asciiTheme="majorHAnsi" w:eastAsiaTheme="majorEastAsia" w:hAnsiTheme="majorHAnsi" w:cstheme="majorBidi"/>
+      <w:color w:val="2F5496" w:themeColor="accent1" w:themeShade="BF"/>
+      <w:sz w:val="32"/>
+      <w:szCs w:val="32"/>
+    </w:rPr>
+  </w:style>
+  <w:style w:type="paragraph" w:styleId="Prrafodelista">
+    <w:name w:val="List Paragraph"/>
+    <w:basedOn w:val="Normal"/>
+    <w:uiPriority w:val="34"/>
+    <w:qFormat/>
+    <w:rsid w:val="007E5B1F"/>
+    <w:pPr>
+      <w:ind w:left="720"/>
+      <w:contextualSpacing/>
+    </w:pPr>
   </w:style>
 </w:styles>
 </file>

</xml_diff>

<commit_message>
agregacion de vocabulario y correcion de prog moviles
</commit_message>
<xml_diff>
--- a/Ingles/Vocabulario.docx
+++ b/Ingles/Vocabulario.docx
@@ -1006,7 +1006,241 @@
       </w:r>
       <w:proofErr w:type="spellEnd"/>
     </w:p>
+    <w:p/>
+    <w:p/>
+    <w:p>
+      <w:pPr>
+        <w:pStyle w:val="Ttulo2"/>
+      </w:pPr>
+      <w:r>
+        <w:t xml:space="preserve">Looks </w:t>
+      </w:r>
+      <w:proofErr w:type="spellStart"/>
+      <w:r>
+        <w:t>of</w:t>
+      </w:r>
+      <w:proofErr w:type="spellEnd"/>
+      <w:r>
+        <w:t xml:space="preserve"> </w:t>
+      </w:r>
+      <w:proofErr w:type="spellStart"/>
+      <w:r>
+        <w:t>an</w:t>
+      </w:r>
+      <w:proofErr w:type="spellEnd"/>
+      <w:r>
+        <w:t xml:space="preserve"> app</w:t>
+      </w:r>
+    </w:p>
+    <w:p>
+      <w:proofErr w:type="spellStart"/>
+      <w:r>
+        <w:t>Appealin</w:t>
+      </w:r>
+      <w:proofErr w:type="spellEnd"/>
+    </w:p>
+    <w:p>
+      <w:r>
+        <w:tab/>
+        <w:t>Looks</w:t>
+      </w:r>
+      <w:r>
+        <w:tab/>
+      </w:r>
+    </w:p>
+    <w:p>
+      <w:r>
+        <w:tab/>
+      </w:r>
+      <w:r>
+        <w:tab/>
+      </w:r>
+      <w:proofErr w:type="spellStart"/>
+      <w:r>
+        <w:t>Complex</w:t>
+      </w:r>
+      <w:proofErr w:type="spellEnd"/>
+      <w:r>
+        <w:t xml:space="preserve">, Sharp </w:t>
+      </w:r>
+      <w:proofErr w:type="spellStart"/>
+      <w:r>
+        <w:t>icons</w:t>
+      </w:r>
+      <w:proofErr w:type="spellEnd"/>
+      <w:r>
+        <w:t xml:space="preserve">, </w:t>
+      </w:r>
+      <w:proofErr w:type="spellStart"/>
+      <w:r>
+        <w:t>symetry</w:t>
+      </w:r>
+      <w:proofErr w:type="spellEnd"/>
+      <w:r>
+        <w:t xml:space="preserve">, </w:t>
+      </w:r>
+      <w:proofErr w:type="spellStart"/>
+      <w:r>
+        <w:t>few</w:t>
+      </w:r>
+      <w:proofErr w:type="spellEnd"/>
+      <w:r>
+        <w:t xml:space="preserve"> </w:t>
+      </w:r>
+      <w:proofErr w:type="spellStart"/>
+      <w:r>
+        <w:t>text</w:t>
+      </w:r>
+      <w:proofErr w:type="spellEnd"/>
+    </w:p>
+    <w:p>
+      <w:r>
+        <w:tab/>
+      </w:r>
+      <w:r>
+        <w:tab/>
+        <w:t>Modern</w:t>
+      </w:r>
+      <w:r>
+        <w:t xml:space="preserve"> – </w:t>
+      </w:r>
+      <w:proofErr w:type="spellStart"/>
+      <w:r>
+        <w:t>minimalistic</w:t>
+      </w:r>
+      <w:proofErr w:type="spellEnd"/>
+      <w:r>
+        <w:t xml:space="preserve">, </w:t>
+      </w:r>
+      <w:proofErr w:type="spellStart"/>
+      <w:r>
+        <w:t>electric</w:t>
+      </w:r>
+      <w:proofErr w:type="spellEnd"/>
+      <w:r>
+        <w:t xml:space="preserve">, </w:t>
+      </w:r>
+      <w:proofErr w:type="spellStart"/>
+      <w:r>
+        <w:t>busy</w:t>
+      </w:r>
+      <w:proofErr w:type="spellEnd"/>
+    </w:p>
+    <w:p>
+      <w:r>
+        <w:tab/>
+      </w:r>
+      <w:r>
+        <w:tab/>
+      </w:r>
+      <w:proofErr w:type="spellStart"/>
+      <w:r>
+        <w:t>Colors</w:t>
+      </w:r>
+      <w:proofErr w:type="spellEnd"/>
+      <w:r>
+        <w:t xml:space="preserve"> – </w:t>
+      </w:r>
+      <w:proofErr w:type="spellStart"/>
+      <w:r>
+        <w:t>bright</w:t>
+      </w:r>
+      <w:proofErr w:type="spellEnd"/>
+      <w:r>
+        <w:t xml:space="preserve">, </w:t>
+      </w:r>
+      <w:proofErr w:type="spellStart"/>
+      <w:r>
+        <w:t>muted</w:t>
+      </w:r>
+      <w:proofErr w:type="spellEnd"/>
+      <w:r>
+        <w:t xml:space="preserve">, </w:t>
+      </w:r>
+      <w:proofErr w:type="spellStart"/>
+      <w:r>
+        <w:t>warm</w:t>
+      </w:r>
+      <w:proofErr w:type="spellEnd"/>
+      <w:r>
+        <w:t xml:space="preserve">, </w:t>
+      </w:r>
+      <w:proofErr w:type="spellStart"/>
+      <w:r>
+        <w:t>cold</w:t>
+      </w:r>
+      <w:proofErr w:type="spellEnd"/>
+      <w:r>
+        <w:t xml:space="preserve"> </w:t>
+      </w:r>
+    </w:p>
+    <w:p/>
+    <w:p>
+      <w:r>
+        <w:t>Accesible</w:t>
+      </w:r>
+    </w:p>
+    <w:p>
+      <w:r>
+        <w:tab/>
+      </w:r>
+      <w:proofErr w:type="spellStart"/>
+      <w:r>
+        <w:t>Minimalist</w:t>
+      </w:r>
+      <w:proofErr w:type="spellEnd"/>
+    </w:p>
+    <w:p>
+      <w:r>
+        <w:tab/>
+      </w:r>
+      <w:proofErr w:type="spellStart"/>
+      <w:r>
+        <w:t>Simpler</w:t>
+      </w:r>
+      <w:proofErr w:type="spellEnd"/>
+      <w:r>
+        <w:tab/>
+      </w:r>
+    </w:p>
+    <w:p>
+      <w:r>
+        <w:tab/>
+      </w:r>
+      <w:proofErr w:type="spellStart"/>
+      <w:r>
+        <w:t>Easier</w:t>
+      </w:r>
+      <w:proofErr w:type="spellEnd"/>
+    </w:p>
+    <w:p>
+      <w:r>
+        <w:tab/>
+        <w:t>Balance</w:t>
+      </w:r>
+    </w:p>
+    <w:p>
+      <w:pPr>
+        <w:ind w:firstLine="708"/>
+      </w:pPr>
+      <w:proofErr w:type="spellStart"/>
+      <w:r>
+        <w:t>Few</w:t>
+      </w:r>
+      <w:proofErr w:type="spellEnd"/>
+      <w:r>
+        <w:t xml:space="preserve"> </w:t>
+      </w:r>
+      <w:proofErr w:type="spellStart"/>
+      <w:r>
+        <w:t>options</w:t>
+      </w:r>
+      <w:proofErr w:type="spellEnd"/>
+    </w:p>
+    <w:p/>
     <w:sectPr>
+      <w:headerReference w:type="default" r:id="rId8"/>
+      <w:footerReference w:type="default" r:id="rId9"/>
       <w:pgSz w:w="11906" w:h="16838"/>
       <w:pgMar w:top="1417" w:right="1701" w:bottom="1417" w:left="1701" w:header="708" w:footer="708" w:gutter="0"/>
       <w:cols w:space="708"/>
@@ -1014,6 +1248,178 @@
     </w:sectPr>
   </w:body>
 </w:document>
+</file>
+
+<file path=word/endnotes.xml><?xml version="1.0" encoding="utf-8"?>
+<w:endnotes xmlns:wpc="http://schemas.microsoft.com/office/word/2010/wordprocessingCanvas" xmlns:cx="http://schemas.microsoft.com/office/drawing/2014/chartex" xmlns:cx1="http://schemas.microsoft.com/office/drawing/2015/9/8/chartex" xmlns:cx2="http://schemas.microsoft.com/office/drawing/2015/10/21/chartex" xmlns:cx3="http://schemas.microsoft.com/office/drawing/2016/5/9/chartex" xmlns:cx4="http://schemas.microsoft.com/office/drawing/2016/5/10/chartex" xmlns:cx5="http://schemas.microsoft.com/office/drawing/2016/5/11/chartex" xmlns:cx6="http://schemas.microsoft.com/office/drawing/2016/5/12/chartex" xmlns:cx7="http://schemas.microsoft.com/office/drawing/2016/5/13/chartex" xmlns:cx8="http://schemas.microsoft.com/office/drawing/2016/5/14/chartex" xmlns:mc="http://schemas.openxmlformats.org/markup-compatibility/2006" xmlns:aink="http://schemas.microsoft.com/office/drawing/2016/ink" xmlns:am3d="http://schemas.microsoft.com/office/drawing/2017/model3d" xmlns:o="urn:schemas-microsoft-com:office:office" xmlns:r="http://schemas.openxmlformats.org/officeDocument/2006/relationships" xmlns:m="http://schemas.openxmlformats.org/officeDocument/2006/math" xmlns:v="urn:schemas-microsoft-com:vml" xmlns:wp14="http://schemas.microsoft.com/office/word/2010/wordprocessingDrawing" xmlns:wp="http://schemas.openxmlformats.org/drawingml/2006/wordprocessingDrawing" xmlns:w10="urn:schemas-microsoft-com:office:word" xmlns:w="http://schemas.openxmlformats.org/wordprocessingml/2006/main" xmlns:w14="http://schemas.microsoft.com/office/word/2010/wordml" xmlns:w15="http://schemas.microsoft.com/office/word/2012/wordml" xmlns:w16cex="http://schemas.microsoft.com/office/word/2018/wordml/cex" xmlns:w16cid="http://schemas.microsoft.com/office/word/2016/wordml/cid" xmlns:w16="http://schemas.microsoft.com/office/word/2018/wordml" xmlns:w16sdtdh="http://schemas.microsoft.com/office/word/2020/wordml/sdtdatahash" xmlns:w16se="http://schemas.microsoft.com/office/word/2015/wordml/symex" xmlns:wpg="http://schemas.microsoft.com/office/word/2010/wordprocessingGroup" xmlns:wpi="http://schemas.microsoft.com/office/word/2010/wordprocessingInk" xmlns:wne="http://schemas.microsoft.com/office/word/2006/wordml" xmlns:wps="http://schemas.microsoft.com/office/word/2010/wordprocessingShape" mc:Ignorable="w14 w15 w16se w16cid w16 w16cex w16sdtdh wp14">
+  <w:endnote w:type="separator" w:id="-1">
+    <w:p>
+      <w:pPr>
+        <w:spacing w:after="0" w:line="240" w:lineRule="auto"/>
+      </w:pPr>
+      <w:r>
+        <w:separator/>
+      </w:r>
+    </w:p>
+  </w:endnote>
+  <w:endnote w:type="continuationSeparator" w:id="0">
+    <w:p>
+      <w:pPr>
+        <w:spacing w:after="0" w:line="240" w:lineRule="auto"/>
+      </w:pPr>
+      <w:r>
+        <w:continuationSeparator/>
+      </w:r>
+    </w:p>
+  </w:endnote>
+</w:endnotes>
+</file>
+
+<file path=word/footer1.xml><?xml version="1.0" encoding="utf-8"?>
+<w:ftr xmlns:wpc="http://schemas.microsoft.com/office/word/2010/wordprocessingCanvas" xmlns:cx="http://schemas.microsoft.com/office/drawing/2014/chartex" xmlns:cx1="http://schemas.microsoft.com/office/drawing/2015/9/8/chartex" xmlns:cx2="http://schemas.microsoft.com/office/drawing/2015/10/21/chartex" xmlns:cx3="http://schemas.microsoft.com/office/drawing/2016/5/9/chartex" xmlns:cx4="http://schemas.microsoft.com/office/drawing/2016/5/10/chartex" xmlns:cx5="http://schemas.microsoft.com/office/drawing/2016/5/11/chartex" xmlns:cx6="http://schemas.microsoft.com/office/drawing/2016/5/12/chartex" xmlns:cx7="http://schemas.microsoft.com/office/drawing/2016/5/13/chartex" xmlns:cx8="http://schemas.microsoft.com/office/drawing/2016/5/14/chartex" xmlns:mc="http://schemas.openxmlformats.org/markup-compatibility/2006" xmlns:aink="http://schemas.microsoft.com/office/drawing/2016/ink" xmlns:am3d="http://schemas.microsoft.com/office/drawing/2017/model3d" xmlns:o="urn:schemas-microsoft-com:office:office" xmlns:r="http://schemas.openxmlformats.org/officeDocument/2006/relationships" xmlns:m="http://schemas.openxmlformats.org/officeDocument/2006/math" xmlns:v="urn:schemas-microsoft-com:vml" xmlns:wp14="http://schemas.microsoft.com/office/word/2010/wordprocessingDrawing" xmlns:wp="http://schemas.openxmlformats.org/drawingml/2006/wordprocessingDrawing" xmlns:w10="urn:schemas-microsoft-com:office:word" xmlns:w="http://schemas.openxmlformats.org/wordprocessingml/2006/main" xmlns:w14="http://schemas.microsoft.com/office/word/2010/wordml" xmlns:w15="http://schemas.microsoft.com/office/word/2012/wordml" xmlns:w16cex="http://schemas.microsoft.com/office/word/2018/wordml/cex" xmlns:w16cid="http://schemas.microsoft.com/office/word/2016/wordml/cid" xmlns:w16="http://schemas.microsoft.com/office/word/2018/wordml" xmlns:w16sdtdh="http://schemas.microsoft.com/office/word/2020/wordml/sdtdatahash" xmlns:w16se="http://schemas.microsoft.com/office/word/2015/wordml/symex" xmlns:wpg="http://schemas.microsoft.com/office/word/2010/wordprocessingGroup" xmlns:wpi="http://schemas.microsoft.com/office/word/2010/wordprocessingInk" xmlns:wne="http://schemas.microsoft.com/office/word/2006/wordml" xmlns:wps="http://schemas.microsoft.com/office/word/2010/wordprocessingShape" mc:Ignorable="w14 w15 w16se w16cid w16 w16cex w16sdtdh wp14">
+  <w:tbl>
+    <w:tblPr>
+      <w:tblW w:w="0" w:type="auto"/>
+      <w:tblLayout w:type="fixed"/>
+      <w:tblLook w:val="06A0" w:firstRow="1" w:lastRow="0" w:firstColumn="1" w:lastColumn="0" w:noHBand="1" w:noVBand="1"/>
+    </w:tblPr>
+    <w:tblGrid>
+      <w:gridCol w:w="2830"/>
+      <w:gridCol w:w="2830"/>
+      <w:gridCol w:w="2830"/>
+    </w:tblGrid>
+    <w:tr>
+      <w:trPr>
+        <w:trHeight w:val="300"/>
+      </w:trPr>
+      <w:tc>
+        <w:tcPr>
+          <w:tcW w:w="2830" w:type="dxa"/>
+        </w:tcPr>
+        <w:p>
+          <w:pPr>
+            <w:pStyle w:val="Encabezado"/>
+            <w:ind w:left="-115"/>
+          </w:pPr>
+        </w:p>
+      </w:tc>
+      <w:tc>
+        <w:tcPr>
+          <w:tcW w:w="2830" w:type="dxa"/>
+        </w:tcPr>
+        <w:p>
+          <w:pPr>
+            <w:pStyle w:val="Encabezado"/>
+            <w:jc w:val="center"/>
+          </w:pPr>
+        </w:p>
+      </w:tc>
+      <w:tc>
+        <w:tcPr>
+          <w:tcW w:w="2830" w:type="dxa"/>
+        </w:tcPr>
+        <w:p>
+          <w:pPr>
+            <w:pStyle w:val="Encabezado"/>
+            <w:ind w:right="-115"/>
+            <w:jc w:val="right"/>
+          </w:pPr>
+        </w:p>
+      </w:tc>
+    </w:tr>
+  </w:tbl>
+  <w:p>
+    <w:pPr>
+      <w:pStyle w:val="Piedepgina"/>
+    </w:pPr>
+  </w:p>
+</w:ftr>
+</file>
+
+<file path=word/footnotes.xml><?xml version="1.0" encoding="utf-8"?>
+<w:footnotes xmlns:wpc="http://schemas.microsoft.com/office/word/2010/wordprocessingCanvas" xmlns:cx="http://schemas.microsoft.com/office/drawing/2014/chartex" xmlns:cx1="http://schemas.microsoft.com/office/drawing/2015/9/8/chartex" xmlns:cx2="http://schemas.microsoft.com/office/drawing/2015/10/21/chartex" xmlns:cx3="http://schemas.microsoft.com/office/drawing/2016/5/9/chartex" xmlns:cx4="http://schemas.microsoft.com/office/drawing/2016/5/10/chartex" xmlns:cx5="http://schemas.microsoft.com/office/drawing/2016/5/11/chartex" xmlns:cx6="http://schemas.microsoft.com/office/drawing/2016/5/12/chartex" xmlns:cx7="http://schemas.microsoft.com/office/drawing/2016/5/13/chartex" xmlns:cx8="http://schemas.microsoft.com/office/drawing/2016/5/14/chartex" xmlns:mc="http://schemas.openxmlformats.org/markup-compatibility/2006" xmlns:aink="http://schemas.microsoft.com/office/drawing/2016/ink" xmlns:am3d="http://schemas.microsoft.com/office/drawing/2017/model3d" xmlns:o="urn:schemas-microsoft-com:office:office" xmlns:r="http://schemas.openxmlformats.org/officeDocument/2006/relationships" xmlns:m="http://schemas.openxmlformats.org/officeDocument/2006/math" xmlns:v="urn:schemas-microsoft-com:vml" xmlns:wp14="http://schemas.microsoft.com/office/word/2010/wordprocessingDrawing" xmlns:wp="http://schemas.openxmlformats.org/drawingml/2006/wordprocessingDrawing" xmlns:w10="urn:schemas-microsoft-com:office:word" xmlns:w="http://schemas.openxmlformats.org/wordprocessingml/2006/main" xmlns:w14="http://schemas.microsoft.com/office/word/2010/wordml" xmlns:w15="http://schemas.microsoft.com/office/word/2012/wordml" xmlns:w16cex="http://schemas.microsoft.com/office/word/2018/wordml/cex" xmlns:w16cid="http://schemas.microsoft.com/office/word/2016/wordml/cid" xmlns:w16="http://schemas.microsoft.com/office/word/2018/wordml" xmlns:w16sdtdh="http://schemas.microsoft.com/office/word/2020/wordml/sdtdatahash" xmlns:w16se="http://schemas.microsoft.com/office/word/2015/wordml/symex" xmlns:wpg="http://schemas.microsoft.com/office/word/2010/wordprocessingGroup" xmlns:wpi="http://schemas.microsoft.com/office/word/2010/wordprocessingInk" xmlns:wne="http://schemas.microsoft.com/office/word/2006/wordml" xmlns:wps="http://schemas.microsoft.com/office/word/2010/wordprocessingShape" mc:Ignorable="w14 w15 w16se w16cid w16 w16cex w16sdtdh wp14">
+  <w:footnote w:type="separator" w:id="-1">
+    <w:p>
+      <w:pPr>
+        <w:spacing w:after="0" w:line="240" w:lineRule="auto"/>
+      </w:pPr>
+      <w:r>
+        <w:separator/>
+      </w:r>
+    </w:p>
+  </w:footnote>
+  <w:footnote w:type="continuationSeparator" w:id="0">
+    <w:p>
+      <w:pPr>
+        <w:spacing w:after="0" w:line="240" w:lineRule="auto"/>
+      </w:pPr>
+      <w:r>
+        <w:continuationSeparator/>
+      </w:r>
+    </w:p>
+  </w:footnote>
+</w:footnotes>
+</file>
+
+<file path=word/header1.xml><?xml version="1.0" encoding="utf-8"?>
+<w:hdr xmlns:wpc="http://schemas.microsoft.com/office/word/2010/wordprocessingCanvas" xmlns:cx="http://schemas.microsoft.com/office/drawing/2014/chartex" xmlns:cx1="http://schemas.microsoft.com/office/drawing/2015/9/8/chartex" xmlns:cx2="http://schemas.microsoft.com/office/drawing/2015/10/21/chartex" xmlns:cx3="http://schemas.microsoft.com/office/drawing/2016/5/9/chartex" xmlns:cx4="http://schemas.microsoft.com/office/drawing/2016/5/10/chartex" xmlns:cx5="http://schemas.microsoft.com/office/drawing/2016/5/11/chartex" xmlns:cx6="http://schemas.microsoft.com/office/drawing/2016/5/12/chartex" xmlns:cx7="http://schemas.microsoft.com/office/drawing/2016/5/13/chartex" xmlns:cx8="http://schemas.microsoft.com/office/drawing/2016/5/14/chartex" xmlns:mc="http://schemas.openxmlformats.org/markup-compatibility/2006" xmlns:aink="http://schemas.microsoft.com/office/drawing/2016/ink" xmlns:am3d="http://schemas.microsoft.com/office/drawing/2017/model3d" xmlns:o="urn:schemas-microsoft-com:office:office" xmlns:r="http://schemas.openxmlformats.org/officeDocument/2006/relationships" xmlns:m="http://schemas.openxmlformats.org/officeDocument/2006/math" xmlns:v="urn:schemas-microsoft-com:vml" xmlns:wp14="http://schemas.microsoft.com/office/word/2010/wordprocessingDrawing" xmlns:wp="http://schemas.openxmlformats.org/drawingml/2006/wordprocessingDrawing" xmlns:w10="urn:schemas-microsoft-com:office:word" xmlns:w="http://schemas.openxmlformats.org/wordprocessingml/2006/main" xmlns:w14="http://schemas.microsoft.com/office/word/2010/wordml" xmlns:w15="http://schemas.microsoft.com/office/word/2012/wordml" xmlns:w16cex="http://schemas.microsoft.com/office/word/2018/wordml/cex" xmlns:w16cid="http://schemas.microsoft.com/office/word/2016/wordml/cid" xmlns:w16="http://schemas.microsoft.com/office/word/2018/wordml" xmlns:w16sdtdh="http://schemas.microsoft.com/office/word/2020/wordml/sdtdatahash" xmlns:w16se="http://schemas.microsoft.com/office/word/2015/wordml/symex" xmlns:wpg="http://schemas.microsoft.com/office/word/2010/wordprocessingGroup" xmlns:wpi="http://schemas.microsoft.com/office/word/2010/wordprocessingInk" xmlns:wne="http://schemas.microsoft.com/office/word/2006/wordml" xmlns:wps="http://schemas.microsoft.com/office/word/2010/wordprocessingShape" mc:Ignorable="w14 w15 w16se w16cid w16 w16cex w16sdtdh wp14">
+  <w:tbl>
+    <w:tblPr>
+      <w:tblW w:w="0" w:type="auto"/>
+      <w:tblLayout w:type="fixed"/>
+      <w:tblLook w:val="06A0" w:firstRow="1" w:lastRow="0" w:firstColumn="1" w:lastColumn="0" w:noHBand="1" w:noVBand="1"/>
+    </w:tblPr>
+    <w:tblGrid>
+      <w:gridCol w:w="2830"/>
+      <w:gridCol w:w="2830"/>
+      <w:gridCol w:w="2830"/>
+    </w:tblGrid>
+    <w:tr>
+      <w:trPr>
+        <w:trHeight w:val="300"/>
+      </w:trPr>
+      <w:tc>
+        <w:tcPr>
+          <w:tcW w:w="2830" w:type="dxa"/>
+        </w:tcPr>
+        <w:p>
+          <w:pPr>
+            <w:pStyle w:val="Encabezado"/>
+            <w:ind w:left="-115"/>
+          </w:pPr>
+        </w:p>
+      </w:tc>
+      <w:tc>
+        <w:tcPr>
+          <w:tcW w:w="2830" w:type="dxa"/>
+        </w:tcPr>
+        <w:p>
+          <w:pPr>
+            <w:pStyle w:val="Encabezado"/>
+            <w:jc w:val="center"/>
+          </w:pPr>
+        </w:p>
+      </w:tc>
+      <w:tc>
+        <w:tcPr>
+          <w:tcW w:w="2830" w:type="dxa"/>
+        </w:tcPr>
+        <w:p>
+          <w:pPr>
+            <w:pStyle w:val="Encabezado"/>
+            <w:ind w:right="-115"/>
+            <w:jc w:val="right"/>
+          </w:pPr>
+        </w:p>
+      </w:tc>
+    </w:tr>
+  </w:tbl>
+  <w:p>
+    <w:pPr>
+      <w:pStyle w:val="Encabezado"/>
+    </w:pPr>
+  </w:p>
+</w:hdr>
 </file>
 
 <file path=word/numbering.xml><?xml version="1.0" encoding="utf-8"?>
@@ -2145,6 +2551,53 @@
       <w:contextualSpacing/>
     </w:pPr>
   </w:style>
+  <w:style w:type="paragraph" w:styleId="Encabezado">
+    <w:name w:val="header"/>
+    <w:basedOn w:val="Normal"/>
+    <w:uiPriority w:val="99"/>
+    <w:unhideWhenUsed/>
+    <w:rsid w:val="11091C01"/>
+    <w:pPr>
+      <w:tabs>
+        <w:tab w:val="center" w:pos="4680"/>
+        <w:tab w:val="right" w:pos="9360"/>
+      </w:tabs>
+      <w:spacing w:after="0" w:line="240" w:lineRule="auto"/>
+    </w:pPr>
+  </w:style>
+  <w:style w:type="paragraph" w:styleId="Piedepgina">
+    <w:name w:val="footer"/>
+    <w:basedOn w:val="Normal"/>
+    <w:uiPriority w:val="99"/>
+    <w:unhideWhenUsed/>
+    <w:rsid w:val="11091C01"/>
+    <w:pPr>
+      <w:tabs>
+        <w:tab w:val="center" w:pos="4680"/>
+        <w:tab w:val="right" w:pos="9360"/>
+      </w:tabs>
+      <w:spacing w:after="0" w:line="240" w:lineRule="auto"/>
+    </w:pPr>
+  </w:style>
+  <w:style w:type="table" w:styleId="Tablaconcuadrcula">
+    <w:name w:val="Table Grid"/>
+    <w:basedOn w:val="Tablanormal"/>
+    <w:uiPriority w:val="59"/>
+    <w:rsid w:val="00FB4123"/>
+    <w:pPr>
+      <w:spacing w:after="0" w:line="240" w:lineRule="auto"/>
+    </w:pPr>
+    <w:tblPr>
+      <w:tblBorders>
+        <w:top w:val="single" w:sz="4" w:space="0" w:color="000000" w:themeColor="text1"/>
+        <w:left w:val="single" w:sz="4" w:space="0" w:color="000000" w:themeColor="text1"/>
+        <w:bottom w:val="single" w:sz="4" w:space="0" w:color="000000" w:themeColor="text1"/>
+        <w:right w:val="single" w:sz="4" w:space="0" w:color="000000" w:themeColor="text1"/>
+        <w:insideH w:val="single" w:sz="4" w:space="0" w:color="000000" w:themeColor="text1"/>
+        <w:insideV w:val="single" w:sz="4" w:space="0" w:color="000000" w:themeColor="text1"/>
+      </w:tblBorders>
+    </w:tblPr>
+  </w:style>
 </w:styles>
 </file>
 

</xml_diff>

<commit_message>
vocabulario, ejericicos interfaces, instalacion de odoo y docker
</commit_message>
<xml_diff>
--- a/Ingles/Vocabulario.docx
+++ b/Ingles/Vocabulario.docx
@@ -14,130 +14,47 @@
     <w:p/>
     <w:p>
       <w:r>
-        <w:t>Schedule/</w:t>
-      </w:r>
-      <w:proofErr w:type="spellStart"/>
-      <w:r>
-        <w:t>shifts</w:t>
-      </w:r>
-      <w:proofErr w:type="spellEnd"/>
-      <w:r>
-        <w:t xml:space="preserve"> -&gt; Horario, jornada (diurno, vespertino, nocturno)</w:t>
-      </w:r>
-    </w:p>
-    <w:p>
-      <w:proofErr w:type="spellStart"/>
-      <w:r>
-        <w:t>On</w:t>
-      </w:r>
-      <w:proofErr w:type="spellEnd"/>
-      <w:r>
-        <w:t>-site/</w:t>
-      </w:r>
-      <w:proofErr w:type="spellStart"/>
-      <w:r>
-        <w:t>hybrid</w:t>
-      </w:r>
-      <w:proofErr w:type="spellEnd"/>
-      <w:r>
-        <w:t xml:space="preserve"> -&gt; trabajo presencial/hibrido</w:t>
-      </w:r>
-    </w:p>
-    <w:p>
-      <w:proofErr w:type="spellStart"/>
-      <w:r>
-        <w:t>Part</w:t>
-      </w:r>
-      <w:proofErr w:type="spellEnd"/>
-      <w:r>
-        <w:t>-time -&gt; media jornada</w:t>
-      </w:r>
-    </w:p>
-    <w:p>
-      <w:proofErr w:type="spellStart"/>
-      <w:r>
-        <w:t>Overtime</w:t>
-      </w:r>
-      <w:proofErr w:type="spellEnd"/>
-      <w:r>
-        <w:t xml:space="preserve"> -&gt; tiempo extra</w:t>
-      </w:r>
-    </w:p>
-    <w:p>
-      <w:proofErr w:type="spellStart"/>
-      <w:r>
-        <w:t>Duties</w:t>
-      </w:r>
-      <w:proofErr w:type="spellEnd"/>
-      <w:r>
-        <w:t xml:space="preserve"> -&gt; deberes</w:t>
-      </w:r>
-    </w:p>
-    <w:p>
-      <w:proofErr w:type="spellStart"/>
-      <w:r>
-        <w:t>Means</w:t>
-      </w:r>
-      <w:proofErr w:type="spellEnd"/>
-      <w:r>
-        <w:t xml:space="preserve"> </w:t>
-      </w:r>
-      <w:proofErr w:type="spellStart"/>
-      <w:r>
-        <w:t>of</w:t>
-      </w:r>
-      <w:proofErr w:type="spellEnd"/>
-      <w:r>
-        <w:t xml:space="preserve"> </w:t>
-      </w:r>
-      <w:proofErr w:type="spellStart"/>
-      <w:r>
-        <w:t>transport</w:t>
-      </w:r>
-      <w:proofErr w:type="spellEnd"/>
-      <w:r>
-        <w:t xml:space="preserve"> -&gt; formas de transportarte </w:t>
-      </w:r>
-    </w:p>
-    <w:p>
-      <w:proofErr w:type="spellStart"/>
-      <w:r>
-        <w:t>Deadlines</w:t>
-      </w:r>
-      <w:proofErr w:type="spellEnd"/>
-      <w:r>
-        <w:t xml:space="preserve"> -&gt; días en los que tienes que dar algo</w:t>
-      </w:r>
-    </w:p>
-    <w:p>
-      <w:r>
-        <w:t xml:space="preserve">Time </w:t>
-      </w:r>
-      <w:proofErr w:type="spellStart"/>
-      <w:r>
-        <w:t>management</w:t>
-      </w:r>
-      <w:proofErr w:type="spellEnd"/>
-      <w:r>
-        <w:t xml:space="preserve"> -&gt;</w:t>
-      </w:r>
-    </w:p>
-    <w:p>
-      <w:proofErr w:type="spellStart"/>
-      <w:r>
-        <w:t>Problem</w:t>
-      </w:r>
-      <w:proofErr w:type="spellEnd"/>
-      <w:r>
-        <w:t xml:space="preserve"> </w:t>
-      </w:r>
-      <w:proofErr w:type="spellStart"/>
-      <w:r>
-        <w:t>solving</w:t>
-      </w:r>
-      <w:proofErr w:type="spellEnd"/>
-      <w:r>
-        <w:t xml:space="preserve"> -&gt; aptitudes a la hora de solucionar cosas</w:t>
+        <w:t>Schedule/shifts -&gt; Horario, jornada (diurno, vespertino, nocturno)</w:t>
+      </w:r>
+    </w:p>
+    <w:p>
+      <w:r>
+        <w:t>On-site/hybrid -&gt; trabajo presencial/hibrido</w:t>
+      </w:r>
+    </w:p>
+    <w:p>
+      <w:r>
+        <w:t>Part-time -&gt; media jornada</w:t>
+      </w:r>
+    </w:p>
+    <w:p>
+      <w:r>
+        <w:t>Overtime -&gt; tiempo extra</w:t>
+      </w:r>
+    </w:p>
+    <w:p>
+      <w:r>
+        <w:t>Duties -&gt; deberes</w:t>
+      </w:r>
+    </w:p>
+    <w:p>
+      <w:r>
+        <w:t xml:space="preserve">Means of transport -&gt; formas de transportarte </w:t>
+      </w:r>
+    </w:p>
+    <w:p>
+      <w:r>
+        <w:t>Deadlines -&gt; días en los que tienes que dar algo</w:t>
+      </w:r>
+    </w:p>
+    <w:p>
+      <w:r>
+        <w:t>Time management -&gt;</w:t>
+      </w:r>
+    </w:p>
+    <w:p>
+      <w:r>
+        <w:t>Problem solving -&gt; aptitudes a la hora de solucionar cosas</w:t>
       </w:r>
     </w:p>
     <w:p>
@@ -154,33 +71,28 @@
       </w:r>
     </w:p>
     <w:p>
-      <w:proofErr w:type="spellStart"/>
-      <w:r>
-        <w:t>Seamless</w:t>
-      </w:r>
-      <w:proofErr w:type="spellEnd"/>
-      <w:r>
-        <w:t xml:space="preserve"> -&gt; Parecido a perfecto</w:t>
-      </w:r>
-    </w:p>
-    <w:p>
-      <w:proofErr w:type="spellStart"/>
-      <w:r>
-        <w:t>Thrive</w:t>
-      </w:r>
-      <w:proofErr w:type="spellEnd"/>
-      <w:r>
-        <w:t xml:space="preserve"> -&gt; una subida estadísticamente de manera personal</w:t>
-      </w:r>
-    </w:p>
-    <w:p>
-      <w:proofErr w:type="spellStart"/>
-      <w:r>
-        <w:t>Mindset</w:t>
-      </w:r>
-      <w:proofErr w:type="spellEnd"/>
-      <w:r>
-        <w:t xml:space="preserve"> -&gt; Mentalidad para la hora de controlar las situaciones</w:t>
+      <w:r>
+        <w:t>Seamless -&gt; Parecido a perfecto</w:t>
+      </w:r>
+    </w:p>
+    <w:p>
+      <w:r>
+        <w:t>Thrive -&gt; una subida estadísticamente de manera personal</w:t>
+      </w:r>
+    </w:p>
+    <w:p>
+      <w:r>
+        <w:t>Mindset -&gt; Mentalidad para la hora de controlar las situaciones</w:t>
+      </w:r>
+    </w:p>
+    <w:p>
+      <w:r>
+        <w:t>I feel comfortable -&gt; estoy acostumbrado</w:t>
+      </w:r>
+    </w:p>
+    <w:p>
+      <w:r>
+        <w:t>Project -&gt; Proyecto</w:t>
       </w:r>
     </w:p>
     <w:p/>
@@ -193,92 +105,13 @@
           <w:numId w:val="2"/>
         </w:numPr>
       </w:pPr>
-      <w:proofErr w:type="spellStart"/>
-      <w:r>
-        <w:t>Cover</w:t>
-      </w:r>
-      <w:proofErr w:type="spellEnd"/>
-      <w:r>
-        <w:t xml:space="preserve"> </w:t>
-      </w:r>
-      <w:proofErr w:type="spellStart"/>
-      <w:r>
-        <w:t>letter</w:t>
-      </w:r>
-      <w:proofErr w:type="spellEnd"/>
-    </w:p>
-    <w:p>
-      <w:proofErr w:type="spellStart"/>
-      <w:r>
-        <w:t>To</w:t>
-      </w:r>
-      <w:proofErr w:type="spellEnd"/>
-      <w:r>
-        <w:t xml:space="preserve"> do a </w:t>
-      </w:r>
-      <w:proofErr w:type="spellStart"/>
-      <w:r>
-        <w:t>good</w:t>
-      </w:r>
-      <w:proofErr w:type="spellEnd"/>
-      <w:r>
-        <w:t xml:space="preserve"> </w:t>
-      </w:r>
-      <w:proofErr w:type="spellStart"/>
-      <w:r>
-        <w:t>cover</w:t>
-      </w:r>
-      <w:proofErr w:type="spellEnd"/>
-      <w:r>
-        <w:t xml:space="preserve"> </w:t>
-      </w:r>
-      <w:proofErr w:type="spellStart"/>
-      <w:r>
-        <w:t>letter</w:t>
-      </w:r>
-      <w:proofErr w:type="spellEnd"/>
-      <w:r>
-        <w:t xml:space="preserve">, </w:t>
-      </w:r>
-      <w:proofErr w:type="spellStart"/>
-      <w:r>
-        <w:t>we</w:t>
-      </w:r>
-      <w:proofErr w:type="spellEnd"/>
-      <w:r>
-        <w:t xml:space="preserve"> </w:t>
-      </w:r>
-      <w:proofErr w:type="spellStart"/>
-      <w:r>
-        <w:t>have</w:t>
-      </w:r>
-      <w:proofErr w:type="spellEnd"/>
-      <w:r>
-        <w:t xml:space="preserve"> </w:t>
-      </w:r>
-      <w:proofErr w:type="spellStart"/>
-      <w:r>
-        <w:t>to</w:t>
-      </w:r>
-      <w:proofErr w:type="spellEnd"/>
-      <w:r>
-        <w:t xml:space="preserve"> do </w:t>
-      </w:r>
-      <w:proofErr w:type="spellStart"/>
-      <w:r>
-        <w:t>this</w:t>
-      </w:r>
-      <w:proofErr w:type="spellEnd"/>
-      <w:r>
-        <w:t xml:space="preserve"> </w:t>
-      </w:r>
-      <w:proofErr w:type="spellStart"/>
-      <w:r>
-        <w:t>planning</w:t>
-      </w:r>
-      <w:proofErr w:type="spellEnd"/>
-      <w:r>
-        <w:t>:</w:t>
+      <w:r>
+        <w:t>Cover letter</w:t>
+      </w:r>
+    </w:p>
+    <w:p>
+      <w:r>
+        <w:t>To do a good cover letter, we have to do this planning:</w:t>
       </w:r>
     </w:p>
     <w:p>
@@ -289,43 +122,9 @@
           <w:numId w:val="5"/>
         </w:numPr>
       </w:pPr>
-      <w:proofErr w:type="spellStart"/>
-      <w:r>
-        <w:t>Your</w:t>
-      </w:r>
-      <w:proofErr w:type="spellEnd"/>
-      <w:r>
-        <w:t xml:space="preserve"> </w:t>
-      </w:r>
-      <w:proofErr w:type="spellStart"/>
-      <w:r>
-        <w:t>info</w:t>
-      </w:r>
-      <w:proofErr w:type="spellEnd"/>
-      <w:r>
-        <w:t xml:space="preserve">, </w:t>
-      </w:r>
-      <w:proofErr w:type="spellStart"/>
-      <w:r>
-        <w:t>name</w:t>
-      </w:r>
-      <w:proofErr w:type="spellEnd"/>
-      <w:r>
-        <w:t xml:space="preserve">, </w:t>
-      </w:r>
-      <w:proofErr w:type="spellStart"/>
-      <w:r>
-        <w:t>address</w:t>
-      </w:r>
-      <w:proofErr w:type="spellEnd"/>
-      <w:r>
-        <w:t xml:space="preserve">, </w:t>
-      </w:r>
-      <w:proofErr w:type="spellStart"/>
-      <w:r>
-        <w:t>etc</w:t>
-      </w:r>
-      <w:proofErr w:type="spellEnd"/>
+      <w:r>
+        <w:t>Your info, name, address, etc</w:t>
+      </w:r>
       <w:r>
         <w:t xml:space="preserve"> (en una esquina para que la información importante sea más clara)</w:t>
       </w:r>
@@ -338,11 +137,9 @@
           <w:numId w:val="5"/>
         </w:numPr>
       </w:pPr>
-      <w:proofErr w:type="spellStart"/>
       <w:r>
         <w:t>Greeting</w:t>
       </w:r>
-      <w:proofErr w:type="spellEnd"/>
     </w:p>
     <w:p>
       <w:pPr>
@@ -352,11 +149,9 @@
           <w:numId w:val="5"/>
         </w:numPr>
       </w:pPr>
-      <w:proofErr w:type="spellStart"/>
       <w:r>
         <w:t>Dear</w:t>
       </w:r>
-      <w:proofErr w:type="spellEnd"/>
     </w:p>
     <w:p>
       <w:pPr>
@@ -366,19 +161,9 @@
           <w:numId w:val="5"/>
         </w:numPr>
       </w:pPr>
-      <w:proofErr w:type="spellStart"/>
-      <w:r>
-        <w:t>Mr</w:t>
-      </w:r>
-      <w:proofErr w:type="spellEnd"/>
-      <w:r>
-        <w:t>/</w:t>
-      </w:r>
-      <w:proofErr w:type="spellStart"/>
-      <w:r>
-        <w:t>Mrs</w:t>
-      </w:r>
-      <w:proofErr w:type="spellEnd"/>
+      <w:r>
+        <w:t>Mr/Mrs</w:t>
+      </w:r>
     </w:p>
     <w:p>
       <w:pPr>
@@ -388,13 +173,8 @@
           <w:numId w:val="5"/>
         </w:numPr>
       </w:pPr>
-      <w:proofErr w:type="spellStart"/>
-      <w:r>
-        <w:t>Hiving</w:t>
-      </w:r>
-      <w:proofErr w:type="spellEnd"/>
-      <w:r>
-        <w:t xml:space="preserve"> manager</w:t>
+      <w:r>
+        <w:t>Hiving manager</w:t>
       </w:r>
     </w:p>
     <w:p>
@@ -405,27 +185,9 @@
           <w:numId w:val="5"/>
         </w:numPr>
       </w:pPr>
-      <w:proofErr w:type="spellStart"/>
-      <w:r>
-        <w:t>To</w:t>
-      </w:r>
-      <w:proofErr w:type="spellEnd"/>
-      <w:r>
-        <w:t xml:space="preserve"> </w:t>
-      </w:r>
-      <w:proofErr w:type="spellStart"/>
-      <w:r>
-        <w:t>whomever</w:t>
-      </w:r>
-      <w:proofErr w:type="spellEnd"/>
-      <w:r>
-        <w:t xml:space="preserve"> </w:t>
-      </w:r>
-      <w:proofErr w:type="spellStart"/>
-      <w:r>
-        <w:t>corresponds</w:t>
-      </w:r>
-      <w:proofErr w:type="spellEnd"/>
+      <w:r>
+        <w:t>To whomever corresponds</w:t>
+      </w:r>
     </w:p>
     <w:p>
       <w:pPr>
@@ -435,67 +197,9 @@
           <w:numId w:val="5"/>
         </w:numPr>
       </w:pPr>
-      <w:proofErr w:type="spellStart"/>
-      <w:r>
-        <w:t>Intro</w:t>
-      </w:r>
-      <w:proofErr w:type="spellEnd"/>
-      <w:r>
-        <w:t xml:space="preserve"> </w:t>
-      </w:r>
-      <w:proofErr w:type="spellStart"/>
-      <w:r>
-        <w:t>of</w:t>
-      </w:r>
-      <w:proofErr w:type="spellEnd"/>
-      <w:r>
-        <w:t xml:space="preserve"> </w:t>
-      </w:r>
-      <w:proofErr w:type="spellStart"/>
-      <w:r>
-        <w:t>which</w:t>
-      </w:r>
-      <w:proofErr w:type="spellEnd"/>
-      <w:r>
-        <w:t xml:space="preserve"> </w:t>
-      </w:r>
-      <w:proofErr w:type="spellStart"/>
-      <w:r>
-        <w:t>job</w:t>
-      </w:r>
-      <w:proofErr w:type="spellEnd"/>
-      <w:r>
-        <w:t xml:space="preserve"> u </w:t>
-      </w:r>
-      <w:proofErr w:type="spellStart"/>
-      <w:r>
-        <w:t>want</w:t>
-      </w:r>
-      <w:proofErr w:type="spellEnd"/>
-      <w:r>
-        <w:t xml:space="preserve"> and </w:t>
-      </w:r>
-      <w:proofErr w:type="spellStart"/>
-      <w:r>
-        <w:t>where</w:t>
-      </w:r>
-      <w:proofErr w:type="spellEnd"/>
-      <w:r>
-        <w:t xml:space="preserve"> u </w:t>
-      </w:r>
-      <w:proofErr w:type="spellStart"/>
-      <w:r>
-        <w:t>saw</w:t>
-      </w:r>
-      <w:proofErr w:type="spellEnd"/>
-      <w:r>
-        <w:t xml:space="preserve"> </w:t>
-      </w:r>
-      <w:proofErr w:type="spellStart"/>
-      <w:r>
-        <w:t>it</w:t>
-      </w:r>
-      <w:proofErr w:type="spellEnd"/>
+      <w:r>
+        <w:t>Intro of which job u want and where u saw it</w:t>
+      </w:r>
     </w:p>
     <w:p>
       <w:pPr>
@@ -505,11 +209,9 @@
           <w:numId w:val="5"/>
         </w:numPr>
       </w:pPr>
-      <w:proofErr w:type="spellStart"/>
       <w:r>
         <w:t>Body</w:t>
       </w:r>
-      <w:proofErr w:type="spellEnd"/>
     </w:p>
     <w:p>
       <w:pPr>
@@ -519,99 +221,9 @@
           <w:numId w:val="5"/>
         </w:numPr>
       </w:pPr>
-      <w:proofErr w:type="spellStart"/>
-      <w:r>
-        <w:t>Strengths</w:t>
-      </w:r>
-      <w:proofErr w:type="spellEnd"/>
-      <w:r>
-        <w:t xml:space="preserve"> – </w:t>
-      </w:r>
-      <w:proofErr w:type="spellStart"/>
-      <w:r>
-        <w:t>what</w:t>
-      </w:r>
-      <w:proofErr w:type="spellEnd"/>
-      <w:r>
-        <w:t xml:space="preserve"> u </w:t>
-      </w:r>
-      <w:proofErr w:type="spellStart"/>
-      <w:r>
-        <w:t>offer</w:t>
-      </w:r>
-      <w:proofErr w:type="spellEnd"/>
-      <w:r>
-        <w:t xml:space="preserve">, </w:t>
-      </w:r>
-      <w:proofErr w:type="spellStart"/>
-      <w:r>
-        <w:t>what</w:t>
-      </w:r>
-      <w:proofErr w:type="spellEnd"/>
-      <w:r>
-        <w:t xml:space="preserve"> </w:t>
-      </w:r>
-      <w:proofErr w:type="spellStart"/>
-      <w:r>
-        <w:t>ur</w:t>
-      </w:r>
-      <w:proofErr w:type="spellEnd"/>
-      <w:r>
-        <w:t xml:space="preserve"> </w:t>
-      </w:r>
-      <w:proofErr w:type="spellStart"/>
-      <w:r>
-        <w:t>good</w:t>
-      </w:r>
-      <w:proofErr w:type="spellEnd"/>
-      <w:r>
-        <w:t xml:space="preserve"> at and </w:t>
-      </w:r>
-      <w:proofErr w:type="spellStart"/>
-      <w:r>
-        <w:t>why</w:t>
-      </w:r>
-      <w:proofErr w:type="spellEnd"/>
-      <w:r>
-        <w:t xml:space="preserve"> </w:t>
-      </w:r>
-      <w:proofErr w:type="spellStart"/>
-      <w:r>
-        <w:t>is</w:t>
-      </w:r>
-      <w:proofErr w:type="spellEnd"/>
-      <w:r>
-        <w:t xml:space="preserve"> </w:t>
-      </w:r>
-      <w:proofErr w:type="spellStart"/>
-      <w:r>
-        <w:t>good</w:t>
-      </w:r>
-      <w:proofErr w:type="spellEnd"/>
-      <w:r>
-        <w:t xml:space="preserve"> </w:t>
-      </w:r>
-      <w:proofErr w:type="spellStart"/>
-      <w:r>
-        <w:t>for</w:t>
-      </w:r>
-      <w:proofErr w:type="spellEnd"/>
-      <w:r>
-        <w:t xml:space="preserve"> </w:t>
-      </w:r>
-      <w:proofErr w:type="spellStart"/>
-      <w:r>
-        <w:t>the</w:t>
-      </w:r>
-      <w:proofErr w:type="spellEnd"/>
-      <w:r>
-        <w:t xml:space="preserve"> </w:t>
-      </w:r>
-      <w:proofErr w:type="spellStart"/>
-      <w:r>
-        <w:t>company</w:t>
-      </w:r>
-      <w:proofErr w:type="spellEnd"/>
+      <w:r>
+        <w:t>Strengths – what u offer, what ur good at and why is good for the company</w:t>
+      </w:r>
     </w:p>
     <w:p>
       <w:pPr>
@@ -621,43 +233,9 @@
           <w:numId w:val="5"/>
         </w:numPr>
       </w:pPr>
-      <w:proofErr w:type="spellStart"/>
-      <w:r>
-        <w:t>Things</w:t>
-      </w:r>
-      <w:proofErr w:type="spellEnd"/>
-      <w:r>
-        <w:t xml:space="preserve"> u </w:t>
-      </w:r>
-      <w:proofErr w:type="spellStart"/>
-      <w:r>
-        <w:t>like</w:t>
-      </w:r>
-      <w:proofErr w:type="spellEnd"/>
-      <w:r>
-        <w:t xml:space="preserve"> </w:t>
-      </w:r>
-      <w:proofErr w:type="spellStart"/>
-      <w:r>
-        <w:t>about</w:t>
-      </w:r>
-      <w:proofErr w:type="spellEnd"/>
-      <w:r>
-        <w:t xml:space="preserve"> </w:t>
-      </w:r>
-      <w:proofErr w:type="spellStart"/>
-      <w:r>
-        <w:t>the</w:t>
-      </w:r>
-      <w:proofErr w:type="spellEnd"/>
-      <w:r>
-        <w:t xml:space="preserve"> </w:t>
-      </w:r>
-      <w:proofErr w:type="spellStart"/>
-      <w:r>
-        <w:t>job</w:t>
-      </w:r>
-      <w:proofErr w:type="spellEnd"/>
+      <w:r>
+        <w:t>Things u like about the job</w:t>
+      </w:r>
     </w:p>
     <w:p>
       <w:pPr>
@@ -668,13 +246,8 @@
         </w:numPr>
       </w:pPr>
       <w:r>
-        <w:t xml:space="preserve">Personal </w:t>
-      </w:r>
-      <w:proofErr w:type="spellStart"/>
-      <w:r>
-        <w:t>experience</w:t>
-      </w:r>
-      <w:proofErr w:type="spellEnd"/>
+        <w:t>Personal experience</w:t>
+      </w:r>
     </w:p>
     <w:p>
       <w:pPr>
@@ -685,45 +258,8 @@
         </w:numPr>
       </w:pPr>
       <w:r>
-        <w:t xml:space="preserve">May be </w:t>
-      </w:r>
-      <w:proofErr w:type="spellStart"/>
-      <w:r>
-        <w:t>tell</w:t>
-      </w:r>
-      <w:proofErr w:type="spellEnd"/>
-      <w:r>
-        <w:t xml:space="preserve"> </w:t>
-      </w:r>
-      <w:proofErr w:type="spellStart"/>
-      <w:r>
-        <w:t>ur</w:t>
-      </w:r>
-      <w:proofErr w:type="spellEnd"/>
-      <w:r>
-        <w:t xml:space="preserve"> </w:t>
-      </w:r>
-      <w:proofErr w:type="spellStart"/>
-      <w:r>
-        <w:t>disponibility</w:t>
-      </w:r>
-      <w:proofErr w:type="spellEnd"/>
-      <w:r>
-        <w:t xml:space="preserve"> </w:t>
-      </w:r>
-      <w:proofErr w:type="spellStart"/>
-      <w:r>
-        <w:t>or</w:t>
-      </w:r>
-      <w:proofErr w:type="spellEnd"/>
-      <w:r>
-        <w:t xml:space="preserve"> </w:t>
-      </w:r>
-      <w:proofErr w:type="spellStart"/>
-      <w:r>
-        <w:t>flexibility</w:t>
-      </w:r>
-      <w:proofErr w:type="spellEnd"/>
+        <w:t>May be tell ur disponibility or flexibility</w:t>
+      </w:r>
     </w:p>
     <w:p>
       <w:pPr>
@@ -733,11 +269,9 @@
           <w:numId w:val="5"/>
         </w:numPr>
       </w:pPr>
-      <w:proofErr w:type="spellStart"/>
       <w:r>
         <w:t>Cloisng</w:t>
       </w:r>
-      <w:proofErr w:type="spellEnd"/>
     </w:p>
     <w:p>
       <w:pPr>
@@ -747,29 +281,9 @@
           <w:numId w:val="5"/>
         </w:numPr>
       </w:pPr>
-      <w:proofErr w:type="spellStart"/>
-      <w:r>
-        <w:t>Mention</w:t>
-      </w:r>
-      <w:proofErr w:type="spellEnd"/>
-      <w:r>
-        <w:t xml:space="preserve"> </w:t>
-      </w:r>
-      <w:proofErr w:type="spellStart"/>
-      <w:r>
-        <w:t>for</w:t>
-      </w:r>
-      <w:proofErr w:type="spellEnd"/>
-      <w:r>
-        <w:t xml:space="preserve"> </w:t>
-      </w:r>
-      <w:proofErr w:type="spellStart"/>
-      <w:r>
-        <w:t>an</w:t>
-      </w:r>
-      <w:proofErr w:type="spellEnd"/>
-      <w:r>
-        <w:t xml:space="preserve"> interview</w:t>
+      <w:r>
+        <w:lastRenderedPageBreak/>
+        <w:t>Mention for an interview</w:t>
       </w:r>
     </w:p>
     <w:p>
@@ -780,11 +294,9 @@
           <w:numId w:val="5"/>
         </w:numPr>
       </w:pPr>
-      <w:proofErr w:type="spellStart"/>
       <w:r>
         <w:t>Thanking</w:t>
       </w:r>
-      <w:proofErr w:type="spellEnd"/>
     </w:p>
     <w:p>
       <w:pPr>
@@ -794,11 +306,9 @@
           <w:numId w:val="5"/>
         </w:numPr>
       </w:pPr>
-      <w:proofErr w:type="spellStart"/>
       <w:r>
         <w:t>Sign</w:t>
       </w:r>
-      <w:proofErr w:type="spellEnd"/>
     </w:p>
     <w:p>
       <w:pPr>
@@ -808,14 +318,8 @@
           <w:numId w:val="5"/>
         </w:numPr>
       </w:pPr>
-      <w:proofErr w:type="spellStart"/>
-      <w:r>
-        <w:lastRenderedPageBreak/>
-        <w:t>Sincerely</w:t>
-      </w:r>
-      <w:proofErr w:type="spellEnd"/>
-      <w:r>
-        <w:t xml:space="preserve"> – Cuando dices: Un saludo. Pero formal en ingles</w:t>
+      <w:r>
+        <w:t>Sincerely – Cuando dices: Un saludo. Pero formal en ingles</w:t>
       </w:r>
     </w:p>
     <w:p>
@@ -830,54 +334,20 @@
           <w:szCs w:val="32"/>
         </w:rPr>
       </w:pPr>
-      <w:proofErr w:type="spellStart"/>
       <w:r>
         <w:rPr>
           <w:sz w:val="32"/>
           <w:szCs w:val="32"/>
         </w:rPr>
-        <w:t>Things</w:t>
-      </w:r>
-      <w:proofErr w:type="spellEnd"/>
+        <w:t xml:space="preserve">Things to </w:t>
+      </w:r>
       <w:r>
         <w:rPr>
           <w:sz w:val="32"/>
           <w:szCs w:val="32"/>
         </w:rPr>
-        <w:t xml:space="preserve"> </w:t>
-      </w:r>
-      <w:proofErr w:type="spellStart"/>
-      <w:r>
-        <w:rPr>
-          <w:sz w:val="32"/>
-          <w:szCs w:val="32"/>
-        </w:rPr>
-        <w:t>to</w:t>
-      </w:r>
-      <w:proofErr w:type="spellEnd"/>
-      <w:r>
-        <w:rPr>
-          <w:sz w:val="32"/>
-          <w:szCs w:val="32"/>
-        </w:rPr>
-        <w:t xml:space="preserve"> </w:t>
-      </w:r>
-      <w:r>
-        <w:rPr>
-          <w:sz w:val="32"/>
-          <w:szCs w:val="32"/>
-        </w:rPr>
-        <w:t xml:space="preserve">formal </w:t>
-      </w:r>
-      <w:proofErr w:type="spellStart"/>
-      <w:r>
-        <w:rPr>
-          <w:sz w:val="32"/>
-          <w:szCs w:val="32"/>
-        </w:rPr>
-        <w:t>style</w:t>
-      </w:r>
-      <w:proofErr w:type="spellEnd"/>
+        <w:t>formal style</w:t>
+      </w:r>
     </w:p>
     <w:p>
       <w:pPr>
@@ -888,46 +358,22 @@
         </w:numPr>
       </w:pPr>
       <w:r>
-        <w:t xml:space="preserve">No </w:t>
-      </w:r>
-      <w:proofErr w:type="spellStart"/>
-      <w:r>
-        <w:t>contractions</w:t>
-      </w:r>
-      <w:proofErr w:type="spellEnd"/>
-      <w:r>
-        <w:t xml:space="preserve"> -&gt; </w:t>
-      </w:r>
-      <w:proofErr w:type="spellStart"/>
+        <w:t xml:space="preserve">No contractions -&gt; </w:t>
+      </w:r>
       <w:r>
         <w:rPr>
           <w:color w:val="FF0000"/>
         </w:rPr>
-        <w:t>you</w:t>
-      </w:r>
-      <w:proofErr w:type="spellEnd"/>
-      <w:r>
-        <w:rPr>
-          <w:color w:val="FF0000"/>
-        </w:rPr>
-        <w:t xml:space="preserve"> ‘re</w:t>
+        <w:t>you ‘re</w:t>
       </w:r>
       <w:r>
         <w:t xml:space="preserve"> – </w:t>
       </w:r>
-      <w:proofErr w:type="spellStart"/>
       <w:r>
         <w:rPr>
           <w:color w:val="00B050"/>
         </w:rPr>
-        <w:t>you</w:t>
-      </w:r>
-      <w:proofErr w:type="spellEnd"/>
-      <w:r>
-        <w:rPr>
-          <w:color w:val="00B050"/>
-        </w:rPr>
-        <w:t xml:space="preserve"> are</w:t>
+        <w:t>you are</w:t>
       </w:r>
     </w:p>
     <w:p>
@@ -938,43 +384,9 @@
           <w:numId w:val="6"/>
         </w:numPr>
       </w:pPr>
-      <w:proofErr w:type="spellStart"/>
-      <w:r>
-        <w:t>Empty</w:t>
-      </w:r>
-      <w:proofErr w:type="spellEnd"/>
-      <w:r>
-        <w:t xml:space="preserve"> </w:t>
-      </w:r>
-      <w:proofErr w:type="spellStart"/>
-      <w:r>
-        <w:t>words</w:t>
-      </w:r>
-      <w:proofErr w:type="spellEnd"/>
-      <w:r>
-        <w:t xml:space="preserve"> –&gt; </w:t>
-      </w:r>
-      <w:proofErr w:type="spellStart"/>
-      <w:r>
-        <w:t>things</w:t>
-      </w:r>
-      <w:proofErr w:type="spellEnd"/>
-      <w:r>
-        <w:t xml:space="preserve">, </w:t>
-      </w:r>
-      <w:proofErr w:type="spellStart"/>
-      <w:r>
-        <w:t>stuff</w:t>
-      </w:r>
-      <w:proofErr w:type="spellEnd"/>
-      <w:r>
-        <w:t xml:space="preserve">, </w:t>
-      </w:r>
-      <w:proofErr w:type="spellStart"/>
-      <w:r>
-        <w:t>some</w:t>
-      </w:r>
-      <w:proofErr w:type="spellEnd"/>
+      <w:r>
+        <w:t>Empty words –&gt; things, stuff, some</w:t>
+      </w:r>
     </w:p>
     <w:p>
       <w:pPr>
@@ -984,27 +396,9 @@
           <w:numId w:val="6"/>
         </w:numPr>
       </w:pPr>
-      <w:proofErr w:type="spellStart"/>
-      <w:r>
-        <w:t>Linking</w:t>
-      </w:r>
-      <w:proofErr w:type="spellEnd"/>
-      <w:r>
-        <w:t xml:space="preserve"> </w:t>
-      </w:r>
-      <w:proofErr w:type="spellStart"/>
-      <w:r>
-        <w:t>words</w:t>
-      </w:r>
-      <w:proofErr w:type="spellEnd"/>
-      <w:r>
-        <w:t xml:space="preserve"> -&gt; </w:t>
-      </w:r>
-      <w:proofErr w:type="spellStart"/>
-      <w:r>
-        <w:t>Addition</w:t>
-      </w:r>
-      <w:proofErr w:type="spellEnd"/>
+      <w:r>
+        <w:t>Linking words -&gt; Addition</w:t>
+      </w:r>
     </w:p>
     <w:p/>
     <w:p/>
@@ -1013,31 +407,13 @@
         <w:pStyle w:val="Ttulo2"/>
       </w:pPr>
       <w:r>
-        <w:t xml:space="preserve">Looks </w:t>
-      </w:r>
-      <w:proofErr w:type="spellStart"/>
-      <w:r>
-        <w:t>of</w:t>
-      </w:r>
-      <w:proofErr w:type="spellEnd"/>
-      <w:r>
-        <w:t xml:space="preserve"> </w:t>
-      </w:r>
-      <w:proofErr w:type="spellStart"/>
-      <w:r>
-        <w:t>an</w:t>
-      </w:r>
-      <w:proofErr w:type="spellEnd"/>
-      <w:r>
-        <w:t xml:space="preserve"> app</w:t>
-      </w:r>
-    </w:p>
-    <w:p>
-      <w:proofErr w:type="spellStart"/>
+        <w:t>Looks of an app</w:t>
+      </w:r>
+    </w:p>
+    <w:p>
       <w:r>
         <w:t>Appealin</w:t>
       </w:r>
-      <w:proofErr w:type="spellEnd"/>
     </w:p>
     <w:p>
       <w:r>
@@ -1054,44 +430,8 @@
       </w:r>
       <w:r>
         <w:tab/>
-      </w:r>
-      <w:proofErr w:type="spellStart"/>
-      <w:r>
-        <w:t>Complex</w:t>
-      </w:r>
-      <w:proofErr w:type="spellEnd"/>
-      <w:r>
-        <w:t xml:space="preserve">, Sharp </w:t>
-      </w:r>
-      <w:proofErr w:type="spellStart"/>
-      <w:r>
-        <w:t>icons</w:t>
-      </w:r>
-      <w:proofErr w:type="spellEnd"/>
-      <w:r>
-        <w:t xml:space="preserve">, </w:t>
-      </w:r>
-      <w:proofErr w:type="spellStart"/>
-      <w:r>
-        <w:t>symetry</w:t>
-      </w:r>
-      <w:proofErr w:type="spellEnd"/>
-      <w:r>
-        <w:t xml:space="preserve">, </w:t>
-      </w:r>
-      <w:proofErr w:type="spellStart"/>
-      <w:r>
-        <w:t>few</w:t>
-      </w:r>
-      <w:proofErr w:type="spellEnd"/>
-      <w:r>
-        <w:t xml:space="preserve"> </w:t>
-      </w:r>
-      <w:proofErr w:type="spellStart"/>
-      <w:r>
-        <w:t>text</w:t>
-      </w:r>
-      <w:proofErr w:type="spellEnd"/>
+        <w:t>Complex, Sharp icons, symetry, few text</w:t>
+      </w:r>
     </w:p>
     <w:p>
       <w:r>
@@ -1102,29 +442,11 @@
         <w:t>Modern</w:t>
       </w:r>
       <w:r>
-        <w:t xml:space="preserve"> – </w:t>
-      </w:r>
-      <w:proofErr w:type="spellStart"/>
-      <w:r>
-        <w:t>minimalistic</w:t>
-      </w:r>
-      <w:proofErr w:type="spellEnd"/>
-      <w:r>
-        <w:t xml:space="preserve">, </w:t>
-      </w:r>
-      <w:proofErr w:type="spellStart"/>
-      <w:r>
-        <w:t>electric</w:t>
-      </w:r>
-      <w:proofErr w:type="spellEnd"/>
-      <w:r>
-        <w:t xml:space="preserve">, </w:t>
-      </w:r>
-      <w:proofErr w:type="spellStart"/>
+        <w:t xml:space="preserve"> – minimalistic, electric, </w:t>
+      </w:r>
       <w:r>
         <w:t>busy</w:t>
       </w:r>
-      <w:proofErr w:type="spellEnd"/>
     </w:p>
     <w:p>
       <w:r>
@@ -1133,43 +455,15 @@
       <w:r>
         <w:tab/>
       </w:r>
-      <w:proofErr w:type="spellStart"/>
       <w:r>
         <w:t>Colors</w:t>
       </w:r>
-      <w:proofErr w:type="spellEnd"/>
-      <w:r>
-        <w:t xml:space="preserve"> – </w:t>
-      </w:r>
-      <w:proofErr w:type="spellStart"/>
-      <w:r>
-        <w:t>bright</w:t>
-      </w:r>
-      <w:proofErr w:type="spellEnd"/>
-      <w:r>
-        <w:t xml:space="preserve">, </w:t>
-      </w:r>
-      <w:proofErr w:type="spellStart"/>
-      <w:r>
-        <w:t>muted</w:t>
-      </w:r>
-      <w:proofErr w:type="spellEnd"/>
-      <w:r>
-        <w:t xml:space="preserve">, </w:t>
-      </w:r>
-      <w:proofErr w:type="spellStart"/>
-      <w:r>
-        <w:t>warm</w:t>
-      </w:r>
-      <w:proofErr w:type="spellEnd"/>
-      <w:r>
-        <w:t xml:space="preserve">, </w:t>
-      </w:r>
-      <w:proofErr w:type="spellStart"/>
-      <w:r>
-        <w:t>cold</w:t>
-      </w:r>
-      <w:proofErr w:type="spellEnd"/>
+      <w:r>
+        <w:t xml:space="preserve"> – bright, muted, </w:t>
+      </w:r>
+      <w:r>
+        <w:t>warm, cold</w:t>
+      </w:r>
       <w:r>
         <w:t xml:space="preserve"> </w:t>
       </w:r>
@@ -1183,22 +477,16 @@
     <w:p>
       <w:r>
         <w:tab/>
-      </w:r>
-      <w:proofErr w:type="spellStart"/>
-      <w:r>
         <w:t>Minimalist</w:t>
       </w:r>
-      <w:proofErr w:type="spellEnd"/>
     </w:p>
     <w:p>
       <w:r>
         <w:tab/>
       </w:r>
-      <w:proofErr w:type="spellStart"/>
       <w:r>
         <w:t>Simpler</w:t>
       </w:r>
-      <w:proofErr w:type="spellEnd"/>
       <w:r>
         <w:tab/>
       </w:r>
@@ -1206,12 +494,8 @@
     <w:p>
       <w:r>
         <w:tab/>
-      </w:r>
-      <w:proofErr w:type="spellStart"/>
-      <w:r>
         <w:t>Easier</w:t>
       </w:r>
-      <w:proofErr w:type="spellEnd"/>
     </w:p>
     <w:p>
       <w:r>
@@ -1223,19 +507,9 @@
       <w:pPr>
         <w:ind w:firstLine="708"/>
       </w:pPr>
-      <w:proofErr w:type="spellStart"/>
-      <w:r>
-        <w:t>Few</w:t>
-      </w:r>
-      <w:proofErr w:type="spellEnd"/>
-      <w:r>
-        <w:t xml:space="preserve"> </w:t>
-      </w:r>
-      <w:proofErr w:type="spellStart"/>
-      <w:r>
-        <w:t>options</w:t>
-      </w:r>
-      <w:proofErr w:type="spellEnd"/>
+      <w:r>
+        <w:t>Few options</w:t>
+      </w:r>
     </w:p>
     <w:p/>
     <w:sectPr>

</xml_diff>

<commit_message>
apuntes ingles, tarea termianda acc dat
</commit_message>
<xml_diff>
--- a/Ingles/Vocabulario.docx
+++ b/Ingles/Vocabulario.docx
@@ -14,47 +14,145 @@
     <w:p/>
     <w:p>
       <w:r>
-        <w:t>Schedule/shifts -&gt; Horario, jornada (diurno, vespertino, nocturno)</w:t>
-      </w:r>
-    </w:p>
-    <w:p>
-      <w:r>
-        <w:t>On-site/hybrid -&gt; trabajo presencial/hibrido</w:t>
-      </w:r>
-    </w:p>
-    <w:p>
-      <w:r>
-        <w:t>Part-time -&gt; media jornada</w:t>
-      </w:r>
-    </w:p>
-    <w:p>
-      <w:r>
-        <w:t>Overtime -&gt; tiempo extra</w:t>
-      </w:r>
-    </w:p>
-    <w:p>
-      <w:r>
-        <w:t>Duties -&gt; deberes</w:t>
-      </w:r>
-    </w:p>
-    <w:p>
-      <w:r>
-        <w:t xml:space="preserve">Means of transport -&gt; formas de transportarte </w:t>
-      </w:r>
-    </w:p>
-    <w:p>
-      <w:r>
-        <w:t>Deadlines -&gt; días en los que tienes que dar algo</w:t>
-      </w:r>
-    </w:p>
-    <w:p>
-      <w:r>
-        <w:t>Time management -&gt;</w:t>
-      </w:r>
-    </w:p>
-    <w:p>
-      <w:r>
-        <w:t>Problem solving -&gt; aptitudes a la hora de solucionar cosas</w:t>
+        <w:t>Schedule/</w:t>
+      </w:r>
+      <w:proofErr w:type="spellStart"/>
+      <w:r>
+        <w:t>shifts</w:t>
+      </w:r>
+      <w:proofErr w:type="spellEnd"/>
+      <w:r>
+        <w:t xml:space="preserve"> -&gt; Horario, jornada (diurno, vespertino, nocturno)</w:t>
+      </w:r>
+    </w:p>
+    <w:p>
+      <w:proofErr w:type="spellStart"/>
+      <w:r>
+        <w:t>On</w:t>
+      </w:r>
+      <w:proofErr w:type="spellEnd"/>
+      <w:r>
+        <w:t>-site/</w:t>
+      </w:r>
+      <w:proofErr w:type="spellStart"/>
+      <w:r>
+        <w:t>hybrid</w:t>
+      </w:r>
+      <w:proofErr w:type="spellEnd"/>
+      <w:r>
+        <w:t xml:space="preserve"> -&gt; trabajo presencial/hibrido</w:t>
+      </w:r>
+    </w:p>
+    <w:p>
+      <w:proofErr w:type="spellStart"/>
+      <w:r>
+        <w:t>Part</w:t>
+      </w:r>
+      <w:proofErr w:type="spellEnd"/>
+      <w:r>
+        <w:t>-time -&gt; media jornada</w:t>
+      </w:r>
+    </w:p>
+    <w:p>
+      <w:proofErr w:type="spellStart"/>
+      <w:r>
+        <w:t>Overtime</w:t>
+      </w:r>
+      <w:proofErr w:type="spellEnd"/>
+      <w:r>
+        <w:t xml:space="preserve"> -&gt; tiempo extra</w:t>
+      </w:r>
+    </w:p>
+    <w:p>
+      <w:proofErr w:type="spellStart"/>
+      <w:r>
+        <w:t>Duties</w:t>
+      </w:r>
+      <w:proofErr w:type="spellEnd"/>
+      <w:r>
+        <w:t xml:space="preserve"> -&gt; deberes</w:t>
+      </w:r>
+    </w:p>
+    <w:p>
+      <w:pPr>
+        <w:rPr>
+          <w:lang w:val="en-US"/>
+        </w:rPr>
+      </w:pPr>
+      <w:r>
+        <w:rPr>
+          <w:lang w:val="en-US"/>
+        </w:rPr>
+        <w:t xml:space="preserve">Means of transport -&gt; </w:t>
+      </w:r>
+      <w:proofErr w:type="spellStart"/>
+      <w:r>
+        <w:rPr>
+          <w:lang w:val="en-US"/>
+        </w:rPr>
+        <w:t>formas</w:t>
+      </w:r>
+      <w:proofErr w:type="spellEnd"/>
+      <w:r>
+        <w:rPr>
+          <w:lang w:val="en-US"/>
+        </w:rPr>
+        <w:t xml:space="preserve"> de </w:t>
+      </w:r>
+      <w:proofErr w:type="spellStart"/>
+      <w:r>
+        <w:rPr>
+          <w:lang w:val="en-US"/>
+        </w:rPr>
+        <w:t>transportarte</w:t>
+      </w:r>
+      <w:proofErr w:type="spellEnd"/>
+      <w:r>
+        <w:rPr>
+          <w:lang w:val="en-US"/>
+        </w:rPr>
+        <w:t xml:space="preserve"> </w:t>
+      </w:r>
+    </w:p>
+    <w:p>
+      <w:proofErr w:type="spellStart"/>
+      <w:r>
+        <w:t>Deadlines</w:t>
+      </w:r>
+      <w:proofErr w:type="spellEnd"/>
+      <w:r>
+        <w:t xml:space="preserve"> -&gt; días en los que tienes que dar algo</w:t>
+      </w:r>
+    </w:p>
+    <w:p>
+      <w:r>
+        <w:t xml:space="preserve">Time </w:t>
+      </w:r>
+      <w:proofErr w:type="spellStart"/>
+      <w:r>
+        <w:t>management</w:t>
+      </w:r>
+      <w:proofErr w:type="spellEnd"/>
+      <w:r>
+        <w:t xml:space="preserve"> -&gt;</w:t>
+      </w:r>
+    </w:p>
+    <w:p>
+      <w:proofErr w:type="spellStart"/>
+      <w:r>
+        <w:t>Problem</w:t>
+      </w:r>
+      <w:proofErr w:type="spellEnd"/>
+      <w:r>
+        <w:t xml:space="preserve"> </w:t>
+      </w:r>
+      <w:proofErr w:type="spellStart"/>
+      <w:r>
+        <w:t>solving</w:t>
+      </w:r>
+      <w:proofErr w:type="spellEnd"/>
+      <w:r>
+        <w:t xml:space="preserve"> -&gt; aptitudes a la hora de solucionar cosas</w:t>
       </w:r>
     </w:p>
     <w:p>
@@ -71,23 +169,71 @@
       </w:r>
     </w:p>
     <w:p>
-      <w:r>
-        <w:t>Seamless -&gt; Parecido a perfecto</w:t>
-      </w:r>
-    </w:p>
-    <w:p>
-      <w:r>
-        <w:t>Thrive -&gt; una subida estadísticamente de manera personal</w:t>
-      </w:r>
-    </w:p>
-    <w:p>
-      <w:r>
-        <w:t>Mindset -&gt; Mentalidad para la hora de controlar las situaciones</w:t>
-      </w:r>
-    </w:p>
-    <w:p>
-      <w:r>
-        <w:t>I feel comfortable -&gt; estoy acostumbrado</w:t>
+      <w:pPr>
+        <w:rPr>
+          <w:lang w:val="en-US"/>
+        </w:rPr>
+      </w:pPr>
+      <w:r>
+        <w:rPr>
+          <w:lang w:val="en-US"/>
+        </w:rPr>
+        <w:t xml:space="preserve">Seamless -&gt; </w:t>
+      </w:r>
+      <w:proofErr w:type="spellStart"/>
+      <w:r>
+        <w:rPr>
+          <w:lang w:val="en-US"/>
+        </w:rPr>
+        <w:t>Parecido</w:t>
+      </w:r>
+      <w:proofErr w:type="spellEnd"/>
+      <w:r>
+        <w:rPr>
+          <w:lang w:val="en-US"/>
+        </w:rPr>
+        <w:t xml:space="preserve"> a perfecto</w:t>
+      </w:r>
+    </w:p>
+    <w:p>
+      <w:proofErr w:type="spellStart"/>
+      <w:r>
+        <w:t>Thrive</w:t>
+      </w:r>
+      <w:proofErr w:type="spellEnd"/>
+      <w:r>
+        <w:t xml:space="preserve"> -&gt; una subida estadísticamente de manera personal</w:t>
+      </w:r>
+    </w:p>
+    <w:p>
+      <w:proofErr w:type="spellStart"/>
+      <w:r>
+        <w:t>Mindset</w:t>
+      </w:r>
+      <w:proofErr w:type="spellEnd"/>
+      <w:r>
+        <w:t xml:space="preserve"> -&gt; Mentalidad para la hora de controlar las situaciones</w:t>
+      </w:r>
+    </w:p>
+    <w:p>
+      <w:r>
+        <w:t xml:space="preserve">I </w:t>
+      </w:r>
+      <w:proofErr w:type="spellStart"/>
+      <w:r>
+        <w:t>feel</w:t>
+      </w:r>
+      <w:proofErr w:type="spellEnd"/>
+      <w:r>
+        <w:t xml:space="preserve"> </w:t>
+      </w:r>
+      <w:proofErr w:type="spellStart"/>
+      <w:r>
+        <w:t>comfortable</w:t>
+      </w:r>
+      <w:proofErr w:type="spellEnd"/>
+      <w:r>
+        <w:t xml:space="preserve"> -&gt; estoy acostumbrado</w:t>
       </w:r>
     </w:p>
     <w:p>
@@ -105,12 +251,30 @@
           <w:numId w:val="2"/>
         </w:numPr>
       </w:pPr>
-      <w:r>
-        <w:t>Cover letter</w:t>
-      </w:r>
-    </w:p>
-    <w:p>
-      <w:r>
+      <w:proofErr w:type="spellStart"/>
+      <w:r>
+        <w:t>Cover</w:t>
+      </w:r>
+      <w:proofErr w:type="spellEnd"/>
+      <w:r>
+        <w:t xml:space="preserve"> </w:t>
+      </w:r>
+      <w:proofErr w:type="spellStart"/>
+      <w:r>
+        <w:t>letter</w:t>
+      </w:r>
+      <w:proofErr w:type="spellEnd"/>
+    </w:p>
+    <w:p>
+      <w:pPr>
+        <w:rPr>
+          <w:lang w:val="en-US"/>
+        </w:rPr>
+      </w:pPr>
+      <w:r>
+        <w:rPr>
+          <w:lang w:val="en-US"/>
+        </w:rPr>
         <w:t>To do a good cover letter, we have to do this planning:</w:t>
       </w:r>
     </w:p>
@@ -122,9 +286,43 @@
           <w:numId w:val="5"/>
         </w:numPr>
       </w:pPr>
-      <w:r>
-        <w:t>Your info, name, address, etc</w:t>
-      </w:r>
+      <w:proofErr w:type="spellStart"/>
+      <w:r>
+        <w:t>Your</w:t>
+      </w:r>
+      <w:proofErr w:type="spellEnd"/>
+      <w:r>
+        <w:t xml:space="preserve"> </w:t>
+      </w:r>
+      <w:proofErr w:type="spellStart"/>
+      <w:r>
+        <w:t>info</w:t>
+      </w:r>
+      <w:proofErr w:type="spellEnd"/>
+      <w:r>
+        <w:t xml:space="preserve">, </w:t>
+      </w:r>
+      <w:proofErr w:type="spellStart"/>
+      <w:r>
+        <w:t>name</w:t>
+      </w:r>
+      <w:proofErr w:type="spellEnd"/>
+      <w:r>
+        <w:t xml:space="preserve">, </w:t>
+      </w:r>
+      <w:proofErr w:type="spellStart"/>
+      <w:r>
+        <w:t>address</w:t>
+      </w:r>
+      <w:proofErr w:type="spellEnd"/>
+      <w:r>
+        <w:t xml:space="preserve">, </w:t>
+      </w:r>
+      <w:proofErr w:type="spellStart"/>
+      <w:r>
+        <w:t>etc</w:t>
+      </w:r>
+      <w:proofErr w:type="spellEnd"/>
       <w:r>
         <w:t xml:space="preserve"> (en una esquina para que la información importante sea más clara)</w:t>
       </w:r>
@@ -137,9 +335,11 @@
           <w:numId w:val="5"/>
         </w:numPr>
       </w:pPr>
+      <w:proofErr w:type="spellStart"/>
       <w:r>
         <w:t>Greeting</w:t>
       </w:r>
+      <w:proofErr w:type="spellEnd"/>
     </w:p>
     <w:p>
       <w:pPr>
@@ -149,9 +349,11 @@
           <w:numId w:val="5"/>
         </w:numPr>
       </w:pPr>
+      <w:proofErr w:type="spellStart"/>
       <w:r>
         <w:t>Dear</w:t>
       </w:r>
+      <w:proofErr w:type="spellEnd"/>
     </w:p>
     <w:p>
       <w:pPr>
@@ -161,9 +363,19 @@
           <w:numId w:val="5"/>
         </w:numPr>
       </w:pPr>
-      <w:r>
-        <w:t>Mr/Mrs</w:t>
-      </w:r>
+      <w:proofErr w:type="spellStart"/>
+      <w:r>
+        <w:t>Mr</w:t>
+      </w:r>
+      <w:proofErr w:type="spellEnd"/>
+      <w:r>
+        <w:t>/</w:t>
+      </w:r>
+      <w:proofErr w:type="spellStart"/>
+      <w:r>
+        <w:t>Mrs</w:t>
+      </w:r>
+      <w:proofErr w:type="spellEnd"/>
     </w:p>
     <w:p>
       <w:pPr>
@@ -173,8 +385,13 @@
           <w:numId w:val="5"/>
         </w:numPr>
       </w:pPr>
-      <w:r>
-        <w:t>Hiving manager</w:t>
+      <w:proofErr w:type="spellStart"/>
+      <w:r>
+        <w:t>Hiving</w:t>
+      </w:r>
+      <w:proofErr w:type="spellEnd"/>
+      <w:r>
+        <w:t xml:space="preserve"> manager</w:t>
       </w:r>
     </w:p>
     <w:p>
@@ -185,9 +402,27 @@
           <w:numId w:val="5"/>
         </w:numPr>
       </w:pPr>
-      <w:r>
-        <w:t>To whomever corresponds</w:t>
-      </w:r>
+      <w:proofErr w:type="spellStart"/>
+      <w:r>
+        <w:t>To</w:t>
+      </w:r>
+      <w:proofErr w:type="spellEnd"/>
+      <w:r>
+        <w:t xml:space="preserve"> </w:t>
+      </w:r>
+      <w:proofErr w:type="spellStart"/>
+      <w:r>
+        <w:t>whomever</w:t>
+      </w:r>
+      <w:proofErr w:type="spellEnd"/>
+      <w:r>
+        <w:t xml:space="preserve"> </w:t>
+      </w:r>
+      <w:proofErr w:type="spellStart"/>
+      <w:r>
+        <w:t>corresponds</w:t>
+      </w:r>
+      <w:proofErr w:type="spellEnd"/>
     </w:p>
     <w:p>
       <w:pPr>
@@ -196,8 +431,14 @@
           <w:ilvl w:val="0"/>
           <w:numId w:val="5"/>
         </w:numPr>
-      </w:pPr>
-      <w:r>
+        <w:rPr>
+          <w:lang w:val="en-US"/>
+        </w:rPr>
+      </w:pPr>
+      <w:r>
+        <w:rPr>
+          <w:lang w:val="en-US"/>
+        </w:rPr>
         <w:t>Intro of which job u want and where u saw it</w:t>
       </w:r>
     </w:p>
@@ -209,9 +450,11 @@
           <w:numId w:val="5"/>
         </w:numPr>
       </w:pPr>
+      <w:proofErr w:type="spellStart"/>
       <w:r>
         <w:t>Body</w:t>
       </w:r>
+      <w:proofErr w:type="spellEnd"/>
     </w:p>
     <w:p>
       <w:pPr>
@@ -220,9 +463,29 @@
           <w:ilvl w:val="1"/>
           <w:numId w:val="5"/>
         </w:numPr>
-      </w:pPr>
-      <w:r>
-        <w:t>Strengths – what u offer, what ur good at and why is good for the company</w:t>
+        <w:rPr>
+          <w:lang w:val="en-US"/>
+        </w:rPr>
+      </w:pPr>
+      <w:r>
+        <w:rPr>
+          <w:lang w:val="en-US"/>
+        </w:rPr>
+        <w:t xml:space="preserve">Strengths – what u offer, what </w:t>
+      </w:r>
+      <w:proofErr w:type="spellStart"/>
+      <w:r>
+        <w:rPr>
+          <w:lang w:val="en-US"/>
+        </w:rPr>
+        <w:t>ur</w:t>
+      </w:r>
+      <w:proofErr w:type="spellEnd"/>
+      <w:r>
+        <w:rPr>
+          <w:lang w:val="en-US"/>
+        </w:rPr>
+        <w:t xml:space="preserve"> good at and why is good for the company</w:t>
       </w:r>
     </w:p>
     <w:p>
@@ -232,8 +495,14 @@
           <w:ilvl w:val="1"/>
           <w:numId w:val="5"/>
         </w:numPr>
-      </w:pPr>
-      <w:r>
+        <w:rPr>
+          <w:lang w:val="en-US"/>
+        </w:rPr>
+      </w:pPr>
+      <w:r>
+        <w:rPr>
+          <w:lang w:val="en-US"/>
+        </w:rPr>
         <w:t>Things u like about the job</w:t>
       </w:r>
     </w:p>
@@ -246,8 +515,13 @@
         </w:numPr>
       </w:pPr>
       <w:r>
-        <w:t>Personal experience</w:t>
-      </w:r>
+        <w:t xml:space="preserve">Personal </w:t>
+      </w:r>
+      <w:proofErr w:type="spellStart"/>
+      <w:r>
+        <w:t>experience</w:t>
+      </w:r>
+      <w:proofErr w:type="spellEnd"/>
     </w:p>
     <w:p>
       <w:pPr>
@@ -256,9 +530,43 @@
           <w:ilvl w:val="1"/>
           <w:numId w:val="5"/>
         </w:numPr>
-      </w:pPr>
-      <w:r>
-        <w:t>May be tell ur disponibility or flexibility</w:t>
+        <w:rPr>
+          <w:lang w:val="en-US"/>
+        </w:rPr>
+      </w:pPr>
+      <w:r>
+        <w:rPr>
+          <w:lang w:val="en-US"/>
+        </w:rPr>
+        <w:t xml:space="preserve">May be tell </w:t>
+      </w:r>
+      <w:proofErr w:type="spellStart"/>
+      <w:r>
+        <w:rPr>
+          <w:lang w:val="en-US"/>
+        </w:rPr>
+        <w:t>ur</w:t>
+      </w:r>
+      <w:proofErr w:type="spellEnd"/>
+      <w:r>
+        <w:rPr>
+          <w:lang w:val="en-US"/>
+        </w:rPr>
+        <w:t xml:space="preserve"> </w:t>
+      </w:r>
+      <w:proofErr w:type="spellStart"/>
+      <w:r>
+        <w:rPr>
+          <w:lang w:val="en-US"/>
+        </w:rPr>
+        <w:t>disponibility</w:t>
+      </w:r>
+      <w:proofErr w:type="spellEnd"/>
+      <w:r>
+        <w:rPr>
+          <w:lang w:val="en-US"/>
+        </w:rPr>
+        <w:t xml:space="preserve"> or flexibility</w:t>
       </w:r>
     </w:p>
     <w:p>
@@ -269,9 +577,11 @@
           <w:numId w:val="5"/>
         </w:numPr>
       </w:pPr>
+      <w:proofErr w:type="spellStart"/>
       <w:r>
         <w:t>Cloisng</w:t>
       </w:r>
+      <w:proofErr w:type="spellEnd"/>
     </w:p>
     <w:p>
       <w:pPr>
@@ -281,9 +591,30 @@
           <w:numId w:val="5"/>
         </w:numPr>
       </w:pPr>
+      <w:proofErr w:type="spellStart"/>
       <w:r>
         <w:lastRenderedPageBreak/>
-        <w:t>Mention for an interview</w:t>
+        <w:t>Mention</w:t>
+      </w:r>
+      <w:proofErr w:type="spellEnd"/>
+      <w:r>
+        <w:t xml:space="preserve"> </w:t>
+      </w:r>
+      <w:proofErr w:type="spellStart"/>
+      <w:r>
+        <w:t>for</w:t>
+      </w:r>
+      <w:proofErr w:type="spellEnd"/>
+      <w:r>
+        <w:t xml:space="preserve"> </w:t>
+      </w:r>
+      <w:proofErr w:type="spellStart"/>
+      <w:r>
+        <w:t>an</w:t>
+      </w:r>
+      <w:proofErr w:type="spellEnd"/>
+      <w:r>
+        <w:t xml:space="preserve"> interview</w:t>
       </w:r>
     </w:p>
     <w:p>
@@ -294,9 +625,11 @@
           <w:numId w:val="5"/>
         </w:numPr>
       </w:pPr>
+      <w:proofErr w:type="spellStart"/>
       <w:r>
         <w:t>Thanking</w:t>
       </w:r>
+      <w:proofErr w:type="spellEnd"/>
     </w:p>
     <w:p>
       <w:pPr>
@@ -306,9 +639,11 @@
           <w:numId w:val="5"/>
         </w:numPr>
       </w:pPr>
+      <w:proofErr w:type="spellStart"/>
       <w:r>
         <w:t>Sign</w:t>
       </w:r>
+      <w:proofErr w:type="spellEnd"/>
     </w:p>
     <w:p>
       <w:pPr>
@@ -318,8 +653,13 @@
           <w:numId w:val="5"/>
         </w:numPr>
       </w:pPr>
-      <w:r>
-        <w:t>Sincerely – Cuando dices: Un saludo. Pero formal en ingles</w:t>
+      <w:proofErr w:type="spellStart"/>
+      <w:r>
+        <w:t>Sincerely</w:t>
+      </w:r>
+      <w:proofErr w:type="spellEnd"/>
+      <w:r>
+        <w:t xml:space="preserve"> – Cuando dices: Un saludo. Pero formal en ingles</w:t>
       </w:r>
     </w:p>
     <w:p>
@@ -334,20 +674,54 @@
           <w:szCs w:val="32"/>
         </w:rPr>
       </w:pPr>
+      <w:proofErr w:type="spellStart"/>
       <w:r>
         <w:rPr>
           <w:sz w:val="32"/>
           <w:szCs w:val="32"/>
         </w:rPr>
-        <w:t xml:space="preserve">Things to </w:t>
-      </w:r>
+        <w:t>Things</w:t>
+      </w:r>
+      <w:proofErr w:type="spellEnd"/>
       <w:r>
         <w:rPr>
           <w:sz w:val="32"/>
           <w:szCs w:val="32"/>
         </w:rPr>
-        <w:t>formal style</w:t>
-      </w:r>
+        <w:t xml:space="preserve"> </w:t>
+      </w:r>
+      <w:proofErr w:type="spellStart"/>
+      <w:r>
+        <w:rPr>
+          <w:sz w:val="32"/>
+          <w:szCs w:val="32"/>
+        </w:rPr>
+        <w:t>to</w:t>
+      </w:r>
+      <w:proofErr w:type="spellEnd"/>
+      <w:r>
+        <w:rPr>
+          <w:sz w:val="32"/>
+          <w:szCs w:val="32"/>
+        </w:rPr>
+        <w:t xml:space="preserve"> </w:t>
+      </w:r>
+      <w:r>
+        <w:rPr>
+          <w:sz w:val="32"/>
+          <w:szCs w:val="32"/>
+        </w:rPr>
+        <w:t xml:space="preserve">formal </w:t>
+      </w:r>
+      <w:proofErr w:type="spellStart"/>
+      <w:r>
+        <w:rPr>
+          <w:sz w:val="32"/>
+          <w:szCs w:val="32"/>
+        </w:rPr>
+        <w:t>style</w:t>
+      </w:r>
+      <w:proofErr w:type="spellEnd"/>
     </w:p>
     <w:p>
       <w:pPr>
@@ -356,22 +730,33 @@
           <w:ilvl w:val="0"/>
           <w:numId w:val="6"/>
         </w:numPr>
-      </w:pPr>
-      <w:r>
+        <w:rPr>
+          <w:lang w:val="en-US"/>
+        </w:rPr>
+      </w:pPr>
+      <w:r>
+        <w:rPr>
+          <w:lang w:val="en-US"/>
+        </w:rPr>
         <w:t xml:space="preserve">No contractions -&gt; </w:t>
       </w:r>
       <w:r>
         <w:rPr>
           <w:color w:val="FF0000"/>
+          <w:lang w:val="en-US"/>
         </w:rPr>
         <w:t>you ‘re</w:t>
       </w:r>
       <w:r>
+        <w:rPr>
+          <w:lang w:val="en-US"/>
+        </w:rPr>
         <w:t xml:space="preserve"> – </w:t>
       </w:r>
       <w:r>
         <w:rPr>
           <w:color w:val="00B050"/>
+          <w:lang w:val="en-US"/>
         </w:rPr>
         <w:t>you are</w:t>
       </w:r>
@@ -384,9 +769,43 @@
           <w:numId w:val="6"/>
         </w:numPr>
       </w:pPr>
-      <w:r>
-        <w:t>Empty words –&gt; things, stuff, some</w:t>
-      </w:r>
+      <w:proofErr w:type="spellStart"/>
+      <w:r>
+        <w:t>Empty</w:t>
+      </w:r>
+      <w:proofErr w:type="spellEnd"/>
+      <w:r>
+        <w:t xml:space="preserve"> </w:t>
+      </w:r>
+      <w:proofErr w:type="spellStart"/>
+      <w:r>
+        <w:t>words</w:t>
+      </w:r>
+      <w:proofErr w:type="spellEnd"/>
+      <w:r>
+        <w:t xml:space="preserve"> –&gt; </w:t>
+      </w:r>
+      <w:proofErr w:type="spellStart"/>
+      <w:r>
+        <w:t>things</w:t>
+      </w:r>
+      <w:proofErr w:type="spellEnd"/>
+      <w:r>
+        <w:t xml:space="preserve">, </w:t>
+      </w:r>
+      <w:proofErr w:type="spellStart"/>
+      <w:r>
+        <w:t>stuff</w:t>
+      </w:r>
+      <w:proofErr w:type="spellEnd"/>
+      <w:r>
+        <w:t xml:space="preserve">, </w:t>
+      </w:r>
+      <w:proofErr w:type="spellStart"/>
+      <w:r>
+        <w:t>some</w:t>
+      </w:r>
+      <w:proofErr w:type="spellEnd"/>
     </w:p>
     <w:p>
       <w:pPr>
@@ -396,9 +815,27 @@
           <w:numId w:val="6"/>
         </w:numPr>
       </w:pPr>
-      <w:r>
-        <w:t>Linking words -&gt; Addition</w:t>
-      </w:r>
+      <w:proofErr w:type="spellStart"/>
+      <w:r>
+        <w:t>Linking</w:t>
+      </w:r>
+      <w:proofErr w:type="spellEnd"/>
+      <w:r>
+        <w:t xml:space="preserve"> </w:t>
+      </w:r>
+      <w:proofErr w:type="spellStart"/>
+      <w:r>
+        <w:t>words</w:t>
+      </w:r>
+      <w:proofErr w:type="spellEnd"/>
+      <w:r>
+        <w:t xml:space="preserve"> -&gt; </w:t>
+      </w:r>
+      <w:proofErr w:type="spellStart"/>
+      <w:r>
+        <w:t>Addition</w:t>
+      </w:r>
+      <w:proofErr w:type="spellEnd"/>
     </w:p>
     <w:p/>
     <w:p/>
@@ -407,13 +844,31 @@
         <w:pStyle w:val="Ttulo2"/>
       </w:pPr>
       <w:r>
-        <w:t>Looks of an app</w:t>
-      </w:r>
-    </w:p>
-    <w:p>
+        <w:t xml:space="preserve">Looks </w:t>
+      </w:r>
+      <w:proofErr w:type="spellStart"/>
+      <w:r>
+        <w:t>of</w:t>
+      </w:r>
+      <w:proofErr w:type="spellEnd"/>
+      <w:r>
+        <w:t xml:space="preserve"> </w:t>
+      </w:r>
+      <w:proofErr w:type="spellStart"/>
+      <w:r>
+        <w:t>an</w:t>
+      </w:r>
+      <w:proofErr w:type="spellEnd"/>
+      <w:r>
+        <w:t xml:space="preserve"> app</w:t>
+      </w:r>
+    </w:p>
+    <w:p>
+      <w:proofErr w:type="spellStart"/>
       <w:r>
         <w:t>Appealin</w:t>
       </w:r>
+      <w:proofErr w:type="spellEnd"/>
     </w:p>
     <w:p>
       <w:r>
@@ -425,80 +880,199 @@
       </w:r>
     </w:p>
     <w:p>
-      <w:r>
+      <w:pPr>
+        <w:rPr>
+          <w:lang w:val="en-US"/>
+        </w:rPr>
+      </w:pPr>
+      <w:r>
+        <w:rPr>
+          <w:lang w:val="en-US"/>
+        </w:rPr>
         <w:tab/>
       </w:r>
       <w:r>
+        <w:rPr>
+          <w:lang w:val="en-US"/>
+        </w:rPr>
         <w:tab/>
-        <w:t>Complex, Sharp icons, symetry, few text</w:t>
-      </w:r>
-    </w:p>
-    <w:p>
-      <w:r>
+        <w:t xml:space="preserve">Complex, Sharp icons, </w:t>
+      </w:r>
+      <w:proofErr w:type="spellStart"/>
+      <w:r>
+        <w:rPr>
+          <w:lang w:val="en-US"/>
+        </w:rPr>
+        <w:t>symetry</w:t>
+      </w:r>
+      <w:proofErr w:type="spellEnd"/>
+      <w:r>
+        <w:rPr>
+          <w:lang w:val="en-US"/>
+        </w:rPr>
+        <w:t>, few text</w:t>
+      </w:r>
+    </w:p>
+    <w:p>
+      <w:pPr>
+        <w:rPr>
+          <w:lang w:val="en-US"/>
+        </w:rPr>
+      </w:pPr>
+      <w:r>
+        <w:rPr>
+          <w:lang w:val="en-US"/>
+        </w:rPr>
         <w:tab/>
       </w:r>
       <w:r>
+        <w:rPr>
+          <w:lang w:val="en-US"/>
+        </w:rPr>
         <w:tab/>
         <w:t>Modern</w:t>
       </w:r>
       <w:r>
+        <w:rPr>
+          <w:lang w:val="en-US"/>
+        </w:rPr>
         <w:t xml:space="preserve"> – minimalistic, electric, </w:t>
       </w:r>
       <w:r>
+        <w:rPr>
+          <w:lang w:val="en-US"/>
+        </w:rPr>
         <w:t>busy</w:t>
       </w:r>
     </w:p>
     <w:p>
-      <w:r>
+      <w:pPr>
+        <w:rPr>
+          <w:lang w:val="en-US"/>
+        </w:rPr>
+      </w:pPr>
+      <w:r>
+        <w:rPr>
+          <w:lang w:val="en-US"/>
+        </w:rPr>
         <w:tab/>
       </w:r>
       <w:r>
+        <w:rPr>
+          <w:lang w:val="en-US"/>
+        </w:rPr>
         <w:tab/>
       </w:r>
       <w:r>
+        <w:rPr>
+          <w:lang w:val="en-US"/>
+        </w:rPr>
         <w:t>Colors</w:t>
       </w:r>
       <w:r>
+        <w:rPr>
+          <w:lang w:val="en-US"/>
+        </w:rPr>
         <w:t xml:space="preserve"> – bright, muted, </w:t>
       </w:r>
       <w:r>
+        <w:rPr>
+          <w:lang w:val="en-US"/>
+        </w:rPr>
         <w:t>warm, cold</w:t>
       </w:r>
       <w:r>
+        <w:rPr>
+          <w:lang w:val="en-US"/>
+        </w:rPr>
         <w:t xml:space="preserve"> </w:t>
       </w:r>
     </w:p>
-    <w:p/>
-    <w:p>
-      <w:r>
+    <w:p>
+      <w:pPr>
+        <w:rPr>
+          <w:lang w:val="en-US"/>
+        </w:rPr>
+      </w:pPr>
+    </w:p>
+    <w:p>
+      <w:pPr>
+        <w:rPr>
+          <w:lang w:val="en-US"/>
+        </w:rPr>
+      </w:pPr>
+      <w:proofErr w:type="spellStart"/>
+      <w:r>
+        <w:rPr>
+          <w:lang w:val="en-US"/>
+        </w:rPr>
         <w:t>Accesible</w:t>
       </w:r>
-    </w:p>
-    <w:p>
-      <w:r>
+      <w:proofErr w:type="spellEnd"/>
+    </w:p>
+    <w:p>
+      <w:pPr>
+        <w:rPr>
+          <w:lang w:val="en-US"/>
+        </w:rPr>
+      </w:pPr>
+      <w:r>
+        <w:rPr>
+          <w:lang w:val="en-US"/>
+        </w:rPr>
         <w:tab/>
         <w:t>Minimalist</w:t>
       </w:r>
     </w:p>
     <w:p>
-      <w:r>
+      <w:pPr>
+        <w:rPr>
+          <w:lang w:val="en-US"/>
+        </w:rPr>
+      </w:pPr>
+      <w:r>
+        <w:rPr>
+          <w:lang w:val="en-US"/>
+        </w:rPr>
         <w:tab/>
       </w:r>
       <w:r>
+        <w:rPr>
+          <w:lang w:val="en-US"/>
+        </w:rPr>
         <w:t>Simpler</w:t>
       </w:r>
       <w:r>
+        <w:rPr>
+          <w:lang w:val="en-US"/>
+        </w:rPr>
         <w:tab/>
       </w:r>
     </w:p>
     <w:p>
-      <w:r>
+      <w:pPr>
+        <w:rPr>
+          <w:lang w:val="en-US"/>
+        </w:rPr>
+      </w:pPr>
+      <w:r>
+        <w:rPr>
+          <w:lang w:val="en-US"/>
+        </w:rPr>
         <w:tab/>
         <w:t>Easier</w:t>
       </w:r>
     </w:p>
     <w:p>
-      <w:r>
+      <w:pPr>
+        <w:rPr>
+          <w:lang w:val="en-US"/>
+        </w:rPr>
+      </w:pPr>
+      <w:r>
+        <w:rPr>
+          <w:lang w:val="en-US"/>
+        </w:rPr>
         <w:tab/>
         <w:t>Balance</w:t>
       </w:r>
@@ -506,12 +1080,268 @@
     <w:p>
       <w:pPr>
         <w:ind w:firstLine="708"/>
-      </w:pPr>
-      <w:r>
+        <w:rPr>
+          <w:lang w:val="en-US"/>
+        </w:rPr>
+      </w:pPr>
+      <w:r>
+        <w:rPr>
+          <w:lang w:val="en-US"/>
+        </w:rPr>
         <w:t>Few options</w:t>
       </w:r>
     </w:p>
-    <w:p/>
+    <w:p>
+      <w:pPr>
+        <w:pStyle w:val="Ttulo1"/>
+        <w:numPr>
+          <w:ilvl w:val="0"/>
+          <w:numId w:val="2"/>
+        </w:numPr>
+        <w:rPr>
+          <w:lang w:val="en-US"/>
+        </w:rPr>
+      </w:pPr>
+      <w:r>
+        <w:rPr>
+          <w:lang w:val="en-US"/>
+        </w:rPr>
+        <w:t>Informal email with coworker</w:t>
+      </w:r>
+    </w:p>
+    <w:p>
+      <w:pPr>
+        <w:rPr>
+          <w:lang w:val="en-US"/>
+        </w:rPr>
+      </w:pPr>
+      <w:r>
+        <w:rPr>
+          <w:lang w:val="en-US"/>
+        </w:rPr>
+        <w:t>2.2 Things you can do:</w:t>
+      </w:r>
+    </w:p>
+    <w:p>
+      <w:pPr>
+        <w:rPr>
+          <w:lang w:val="en-US"/>
+        </w:rPr>
+      </w:pPr>
+      <w:r>
+        <w:rPr>
+          <w:lang w:val="en-US"/>
+        </w:rPr>
+        <w:t>- contractions</w:t>
+      </w:r>
+    </w:p>
+    <w:p>
+      <w:pPr>
+        <w:rPr>
+          <w:lang w:val="en-US"/>
+        </w:rPr>
+      </w:pPr>
+      <w:r>
+        <w:rPr>
+          <w:lang w:val="en-US"/>
+        </w:rPr>
+        <w:t xml:space="preserve">- remove subject: I </w:t>
+      </w:r>
+      <w:proofErr w:type="gramStart"/>
+      <w:r>
+        <w:rPr>
+          <w:lang w:val="en-US"/>
+        </w:rPr>
+        <w:t>cant</w:t>
+      </w:r>
+      <w:proofErr w:type="gramEnd"/>
+      <w:r>
+        <w:rPr>
+          <w:lang w:val="en-US"/>
+        </w:rPr>
+        <w:t xml:space="preserve"> wait &gt; </w:t>
+      </w:r>
+      <w:proofErr w:type="spellStart"/>
+      <w:r>
+        <w:rPr>
+          <w:lang w:val="en-US"/>
+        </w:rPr>
+        <w:t>cant</w:t>
+      </w:r>
+      <w:proofErr w:type="spellEnd"/>
+      <w:r>
+        <w:rPr>
+          <w:lang w:val="en-US"/>
+        </w:rPr>
+        <w:t xml:space="preserve"> wait</w:t>
+      </w:r>
+    </w:p>
+    <w:p>
+      <w:pPr>
+        <w:rPr>
+          <w:lang w:val="en-US"/>
+        </w:rPr>
+      </w:pPr>
+      <w:r>
+        <w:rPr>
+          <w:lang w:val="en-US"/>
+        </w:rPr>
+        <w:t>- greeting: hi, hey</w:t>
+      </w:r>
+    </w:p>
+    <w:p>
+      <w:r>
+        <w:t xml:space="preserve">- </w:t>
+      </w:r>
+      <w:proofErr w:type="spellStart"/>
+      <w:r>
+        <w:t>opening</w:t>
+      </w:r>
+      <w:proofErr w:type="spellEnd"/>
+      <w:r>
+        <w:t xml:space="preserve"> </w:t>
+      </w:r>
+      <w:proofErr w:type="spellStart"/>
+      <w:r>
+        <w:t>remarks</w:t>
+      </w:r>
+      <w:proofErr w:type="spellEnd"/>
+      <w:r>
+        <w:t xml:space="preserve"> / </w:t>
+      </w:r>
+      <w:proofErr w:type="spellStart"/>
+      <w:r>
+        <w:t>small</w:t>
+      </w:r>
+      <w:proofErr w:type="spellEnd"/>
+      <w:r>
+        <w:t xml:space="preserve"> </w:t>
+      </w:r>
+      <w:proofErr w:type="spellStart"/>
+      <w:r>
+        <w:t>talks</w:t>
+      </w:r>
+      <w:proofErr w:type="spellEnd"/>
+      <w:r>
+        <w:t xml:space="preserve">: preguntar por la familia, </w:t>
+      </w:r>
+      <w:proofErr w:type="spellStart"/>
+      <w:r>
+        <w:t>etc</w:t>
+      </w:r>
+      <w:proofErr w:type="spellEnd"/>
+    </w:p>
+    <w:p>
+      <w:r>
+        <w:t xml:space="preserve">- </w:t>
+      </w:r>
+      <w:proofErr w:type="spellStart"/>
+      <w:r>
+        <w:t>body</w:t>
+      </w:r>
+      <w:proofErr w:type="spellEnd"/>
+      <w:r>
+        <w:t>: donde va mas la chicha del mensaje</w:t>
+      </w:r>
+    </w:p>
+    <w:p>
+      <w:pPr>
+        <w:rPr>
+          <w:lang w:val="en-US"/>
+        </w:rPr>
+      </w:pPr>
+      <w:r>
+        <w:rPr>
+          <w:lang w:val="en-US"/>
+        </w:rPr>
+        <w:t>- closing</w:t>
+      </w:r>
+      <w:r>
+        <w:rPr>
+          <w:lang w:val="en-US"/>
+        </w:rPr>
+        <w:t xml:space="preserve"> remarks</w:t>
+      </w:r>
+      <w:r>
+        <w:rPr>
+          <w:lang w:val="en-US"/>
+        </w:rPr>
+        <w:t xml:space="preserve"> sm</w:t>
+      </w:r>
+      <w:r>
+        <w:rPr>
+          <w:lang w:val="en-US"/>
+        </w:rPr>
+        <w:t>a</w:t>
+      </w:r>
+      <w:r>
+        <w:rPr>
+          <w:lang w:val="en-US"/>
+        </w:rPr>
+        <w:t>ll talk</w:t>
+      </w:r>
+    </w:p>
+    <w:p>
+      <w:pPr>
+        <w:rPr>
+          <w:lang w:val="en-US"/>
+        </w:rPr>
+      </w:pPr>
+      <w:r>
+        <w:rPr>
+          <w:lang w:val="en-US"/>
+        </w:rPr>
+        <w:t xml:space="preserve">- sign off: see you, see </w:t>
+      </w:r>
+      <w:proofErr w:type="spellStart"/>
+      <w:r>
+        <w:rPr>
+          <w:lang w:val="en-US"/>
+        </w:rPr>
+        <w:t>ya</w:t>
+      </w:r>
+      <w:proofErr w:type="spellEnd"/>
+      <w:r>
+        <w:rPr>
+          <w:lang w:val="en-US"/>
+        </w:rPr>
+        <w:t xml:space="preserve"> (para </w:t>
+      </w:r>
+      <w:proofErr w:type="spellStart"/>
+      <w:r>
+        <w:rPr>
+          <w:lang w:val="en-US"/>
+        </w:rPr>
+        <w:t>alguien</w:t>
+      </w:r>
+      <w:proofErr w:type="spellEnd"/>
+      <w:r>
+        <w:rPr>
+          <w:lang w:val="en-US"/>
+        </w:rPr>
+        <w:t xml:space="preserve"> mas </w:t>
+      </w:r>
+      <w:proofErr w:type="spellStart"/>
+      <w:r>
+        <w:rPr>
+          <w:lang w:val="en-US"/>
+        </w:rPr>
+        <w:t>cercano</w:t>
+      </w:r>
+      <w:proofErr w:type="spellEnd"/>
+      <w:r>
+        <w:rPr>
+          <w:lang w:val="en-US"/>
+        </w:rPr>
+        <w:t>), best/kind regards</w:t>
+      </w:r>
+      <w:r>
+        <w:rPr>
+          <w:lang w:val="en-US"/>
+        </w:rPr>
+        <w:t>, sincerely and below your name</w:t>
+      </w:r>
+    </w:p>
     <w:sectPr>
       <w:headerReference w:type="default" r:id="rId8"/>
       <w:footerReference w:type="default" r:id="rId9"/>

</xml_diff>